<commit_message>
Changes has been done
</commit_message>
<xml_diff>
--- a/documents/Microservices.docx
+++ b/documents/Microservices.docx
@@ -623,32 +623,32 @@
         <w:spacing w:line="312" w:lineRule="atLeast"/>
         <w:jc w:val="both"/>
         <w:rPr>
-          <w:rFonts w:ascii="Helvetica" w:hAnsi="Helvetica" w:cs="Helvetica"/>
+          <w:rFonts w:ascii="Times New Roman" w:hAnsi="Times New Roman" w:cs="Times New Roman"/>
           <w:color w:val="610B38"/>
-          <w:sz w:val="38"/>
-          <w:szCs w:val="38"/>
-        </w:rPr>
-      </w:pPr>
-      <w:r>
-        <w:rPr>
-          <w:rFonts w:ascii="Helvetica" w:hAnsi="Helvetica" w:cs="Helvetica"/>
+          <w:sz w:val="22"/>
+          <w:szCs w:val="22"/>
+        </w:rPr>
+      </w:pPr>
+      <w:r>
+        <w:rPr>
+          <w:rFonts w:ascii="Times New Roman" w:hAnsi="Times New Roman" w:cs="Times New Roman"/>
           <w:b/>
           <w:bCs/>
           <w:color w:val="610B38"/>
-          <w:sz w:val="38"/>
-          <w:szCs w:val="38"/>
+          <w:sz w:val="22"/>
+          <w:szCs w:val="22"/>
         </w:rPr>
         <w:t xml:space="preserve">Principles of </w:t>
       </w:r>
       <w:proofErr w:type="spellStart"/>
       <w:r>
         <w:rPr>
-          <w:rFonts w:ascii="Helvetica" w:hAnsi="Helvetica" w:cs="Helvetica"/>
+          <w:rFonts w:ascii="Times New Roman" w:hAnsi="Times New Roman" w:cs="Times New Roman"/>
           <w:b/>
           <w:bCs/>
           <w:color w:val="610B38"/>
-          <w:sz w:val="38"/>
-          <w:szCs w:val="38"/>
+          <w:sz w:val="22"/>
+          <w:szCs w:val="22"/>
         </w:rPr>
         <w:t>Microservices</w:t>
       </w:r>
@@ -660,30 +660,34 @@
         <w:shd w:val="clear" w:color="auto" w:fill="FFFFFF"/>
         <w:jc w:val="both"/>
         <w:rPr>
-          <w:rFonts w:ascii="Segoe UI" w:hAnsi="Segoe UI" w:cs="Segoe UI"/>
           <w:color w:val="333333"/>
-        </w:rPr>
-      </w:pPr>
-      <w:r>
-        <w:rPr>
-          <w:rFonts w:ascii="Segoe UI" w:hAnsi="Segoe UI" w:cs="Segoe UI"/>
+          <w:sz w:val="22"/>
+          <w:szCs w:val="22"/>
+        </w:rPr>
+      </w:pPr>
+      <w:r>
+        <w:rPr>
           <w:color w:val="333333"/>
+          <w:sz w:val="22"/>
+          <w:szCs w:val="22"/>
         </w:rPr>
         <w:t xml:space="preserve">There are the following principles of </w:t>
       </w:r>
       <w:proofErr w:type="spellStart"/>
       <w:r>
         <w:rPr>
-          <w:rFonts w:ascii="Segoe UI" w:hAnsi="Segoe UI" w:cs="Segoe UI"/>
           <w:color w:val="333333"/>
+          <w:sz w:val="22"/>
+          <w:szCs w:val="22"/>
         </w:rPr>
         <w:t>Microservices</w:t>
       </w:r>
       <w:proofErr w:type="spellEnd"/>
       <w:r>
         <w:rPr>
-          <w:rFonts w:ascii="Segoe UI" w:hAnsi="Segoe UI" w:cs="Segoe UI"/>
           <w:color w:val="333333"/>
+          <w:sz w:val="22"/>
+          <w:szCs w:val="22"/>
         </w:rPr>
         <w:t>:</w:t>
       </w:r>
@@ -698,13 +702,13 @@
         <w:spacing w:before="60" w:after="100" w:afterAutospacing="1" w:line="375" w:lineRule="atLeast"/>
         <w:jc w:val="both"/>
         <w:rPr>
-          <w:rFonts w:ascii="Segoe UI" w:hAnsi="Segoe UI" w:cs="Segoe UI"/>
-          <w:color w:val="000000"/>
-        </w:rPr>
-      </w:pPr>
-      <w:r>
-        <w:rPr>
-          <w:rFonts w:ascii="Segoe UI" w:hAnsi="Segoe UI" w:cs="Segoe UI"/>
+          <w:rFonts w:ascii="Times New Roman" w:hAnsi="Times New Roman" w:cs="Times New Roman"/>
+          <w:color w:val="000000"/>
+        </w:rPr>
+      </w:pPr>
+      <w:r>
+        <w:rPr>
+          <w:rFonts w:ascii="Times New Roman" w:hAnsi="Times New Roman" w:cs="Times New Roman"/>
           <w:color w:val="000000"/>
         </w:rPr>
         <w:t>Single Responsibility principle</w:t>
@@ -720,13 +724,13 @@
         <w:spacing w:before="60" w:after="100" w:afterAutospacing="1" w:line="375" w:lineRule="atLeast"/>
         <w:jc w:val="both"/>
         <w:rPr>
-          <w:rFonts w:ascii="Segoe UI" w:hAnsi="Segoe UI" w:cs="Segoe UI"/>
-          <w:color w:val="000000"/>
-        </w:rPr>
-      </w:pPr>
-      <w:r>
-        <w:rPr>
-          <w:rFonts w:ascii="Segoe UI" w:hAnsi="Segoe UI" w:cs="Segoe UI"/>
+          <w:rFonts w:ascii="Times New Roman" w:hAnsi="Times New Roman" w:cs="Times New Roman"/>
+          <w:color w:val="000000"/>
+        </w:rPr>
+      </w:pPr>
+      <w:r>
+        <w:rPr>
+          <w:rFonts w:ascii="Times New Roman" w:hAnsi="Times New Roman" w:cs="Times New Roman"/>
           <w:color w:val="000000"/>
         </w:rPr>
         <w:t>Modelled around business domain</w:t>
@@ -742,13 +746,13 @@
         <w:spacing w:before="60" w:after="100" w:afterAutospacing="1" w:line="375" w:lineRule="atLeast"/>
         <w:jc w:val="both"/>
         <w:rPr>
-          <w:rFonts w:ascii="Segoe UI" w:hAnsi="Segoe UI" w:cs="Segoe UI"/>
-          <w:color w:val="000000"/>
-        </w:rPr>
-      </w:pPr>
-      <w:r>
-        <w:rPr>
-          <w:rFonts w:ascii="Segoe UI" w:hAnsi="Segoe UI" w:cs="Segoe UI"/>
+          <w:rFonts w:ascii="Times New Roman" w:hAnsi="Times New Roman" w:cs="Times New Roman"/>
+          <w:color w:val="000000"/>
+        </w:rPr>
+      </w:pPr>
+      <w:r>
+        <w:rPr>
+          <w:rFonts w:ascii="Times New Roman" w:hAnsi="Times New Roman" w:cs="Times New Roman"/>
           <w:color w:val="000000"/>
         </w:rPr>
         <w:t>Isolate Failure</w:t>
@@ -764,13 +768,13 @@
         <w:spacing w:before="60" w:after="100" w:afterAutospacing="1" w:line="375" w:lineRule="atLeast"/>
         <w:jc w:val="both"/>
         <w:rPr>
-          <w:rFonts w:ascii="Segoe UI" w:hAnsi="Segoe UI" w:cs="Segoe UI"/>
-          <w:color w:val="000000"/>
-        </w:rPr>
-      </w:pPr>
-      <w:r>
-        <w:rPr>
-          <w:rFonts w:ascii="Segoe UI" w:hAnsi="Segoe UI" w:cs="Segoe UI"/>
+          <w:rFonts w:ascii="Times New Roman" w:hAnsi="Times New Roman" w:cs="Times New Roman"/>
+          <w:color w:val="000000"/>
+        </w:rPr>
+      </w:pPr>
+      <w:r>
+        <w:rPr>
+          <w:rFonts w:ascii="Times New Roman" w:hAnsi="Times New Roman" w:cs="Times New Roman"/>
           <w:color w:val="000000"/>
         </w:rPr>
         <w:t>Infrastructure automation</w:t>
@@ -786,13 +790,13 @@
         <w:spacing w:before="60" w:after="100" w:afterAutospacing="1" w:line="375" w:lineRule="atLeast"/>
         <w:jc w:val="both"/>
         <w:rPr>
-          <w:rFonts w:ascii="Segoe UI" w:hAnsi="Segoe UI" w:cs="Segoe UI"/>
-          <w:color w:val="000000"/>
-        </w:rPr>
-      </w:pPr>
-      <w:r>
-        <w:rPr>
-          <w:rFonts w:ascii="Segoe UI" w:hAnsi="Segoe UI" w:cs="Segoe UI"/>
+          <w:rFonts w:ascii="Times New Roman" w:hAnsi="Times New Roman" w:cs="Times New Roman"/>
+          <w:color w:val="000000"/>
+        </w:rPr>
+      </w:pPr>
+      <w:r>
+        <w:rPr>
+          <w:rFonts w:ascii="Times New Roman" w:hAnsi="Times New Roman" w:cs="Times New Roman"/>
           <w:color w:val="000000"/>
         </w:rPr>
         <w:t>Deploy independently</w:t>
@@ -806,10 +810,8 @@
         <w:textAlignment w:val="baseline"/>
         <w:outlineLvl w:val="2"/>
         <w:rPr>
-          <w:rFonts w:eastAsia="Times New Roman" w:cstheme="minorHAnsi"/>
-          <w:color w:val="000000"/>
-          <w:sz w:val="24"/>
-          <w:szCs w:val="24"/>
+          <w:rFonts w:ascii="Times New Roman" w:eastAsia="Times New Roman" w:hAnsi="Times New Roman" w:cs="Times New Roman"/>
+          <w:color w:val="000000"/>
         </w:rPr>
       </w:pPr>
     </w:p>
@@ -820,32 +822,32 @@
         <w:spacing w:line="312" w:lineRule="atLeast"/>
         <w:jc w:val="both"/>
         <w:rPr>
-          <w:rFonts w:ascii="Helvetica" w:hAnsi="Helvetica" w:cs="Helvetica"/>
+          <w:rFonts w:ascii="Times New Roman" w:hAnsi="Times New Roman" w:cs="Times New Roman"/>
           <w:color w:val="610B38"/>
-          <w:sz w:val="38"/>
-          <w:szCs w:val="38"/>
-        </w:rPr>
-      </w:pPr>
-      <w:r>
-        <w:rPr>
-          <w:rFonts w:ascii="Helvetica" w:hAnsi="Helvetica" w:cs="Helvetica"/>
+          <w:sz w:val="22"/>
+          <w:szCs w:val="22"/>
+        </w:rPr>
+      </w:pPr>
+      <w:r>
+        <w:rPr>
+          <w:rFonts w:ascii="Times New Roman" w:hAnsi="Times New Roman" w:cs="Times New Roman"/>
           <w:b/>
           <w:bCs/>
           <w:color w:val="610B38"/>
-          <w:sz w:val="38"/>
-          <w:szCs w:val="38"/>
+          <w:sz w:val="22"/>
+          <w:szCs w:val="22"/>
         </w:rPr>
         <w:t xml:space="preserve">Disadvantages of </w:t>
       </w:r>
       <w:proofErr w:type="spellStart"/>
       <w:r>
         <w:rPr>
-          <w:rFonts w:ascii="Helvetica" w:hAnsi="Helvetica" w:cs="Helvetica"/>
+          <w:rFonts w:ascii="Times New Roman" w:hAnsi="Times New Roman" w:cs="Times New Roman"/>
           <w:b/>
           <w:bCs/>
           <w:color w:val="610B38"/>
-          <w:sz w:val="38"/>
-          <w:szCs w:val="38"/>
+          <w:sz w:val="22"/>
+          <w:szCs w:val="22"/>
         </w:rPr>
         <w:t>Microservices</w:t>
       </w:r>
@@ -861,16 +863,14 @@
         <w:spacing w:before="60" w:after="100" w:afterAutospacing="1" w:line="375" w:lineRule="atLeast"/>
         <w:jc w:val="both"/>
         <w:rPr>
-          <w:rFonts w:ascii="Segoe UI" w:hAnsi="Segoe UI" w:cs="Segoe UI"/>
-          <w:color w:val="000000"/>
-          <w:sz w:val="24"/>
-          <w:szCs w:val="24"/>
+          <w:rFonts w:ascii="Times New Roman" w:hAnsi="Times New Roman" w:cs="Times New Roman"/>
+          <w:color w:val="000000"/>
         </w:rPr>
       </w:pPr>
       <w:proofErr w:type="spellStart"/>
       <w:r>
         <w:rPr>
-          <w:rFonts w:ascii="Segoe UI" w:hAnsi="Segoe UI" w:cs="Segoe UI"/>
+          <w:rFonts w:ascii="Times New Roman" w:hAnsi="Times New Roman" w:cs="Times New Roman"/>
           <w:color w:val="000000"/>
         </w:rPr>
         <w:t>Microservices</w:t>
@@ -878,7 +878,7 @@
       <w:proofErr w:type="spellEnd"/>
       <w:r>
         <w:rPr>
-          <w:rFonts w:ascii="Segoe UI" w:hAnsi="Segoe UI" w:cs="Segoe UI"/>
+          <w:rFonts w:ascii="Times New Roman" w:hAnsi="Times New Roman" w:cs="Times New Roman"/>
           <w:color w:val="000000"/>
         </w:rPr>
         <w:t xml:space="preserve"> has all the associated complexities of the distributed system.</w:t>
@@ -894,13 +894,13 @@
         <w:spacing w:before="60" w:after="100" w:afterAutospacing="1" w:line="375" w:lineRule="atLeast"/>
         <w:jc w:val="both"/>
         <w:rPr>
-          <w:rFonts w:ascii="Segoe UI" w:hAnsi="Segoe UI" w:cs="Segoe UI"/>
-          <w:color w:val="000000"/>
-        </w:rPr>
-      </w:pPr>
-      <w:r>
-        <w:rPr>
-          <w:rFonts w:ascii="Segoe UI" w:hAnsi="Segoe UI" w:cs="Segoe UI"/>
+          <w:rFonts w:ascii="Times New Roman" w:hAnsi="Times New Roman" w:cs="Times New Roman"/>
+          <w:color w:val="000000"/>
+        </w:rPr>
+      </w:pPr>
+      <w:r>
+        <w:rPr>
+          <w:rFonts w:ascii="Times New Roman" w:hAnsi="Times New Roman" w:cs="Times New Roman"/>
           <w:color w:val="000000"/>
         </w:rPr>
         <w:t>There is a higher chance of failure during communication between different services.</w:t>
@@ -916,13 +916,13 @@
         <w:spacing w:before="60" w:after="100" w:afterAutospacing="1" w:line="375" w:lineRule="atLeast"/>
         <w:jc w:val="both"/>
         <w:rPr>
-          <w:rFonts w:ascii="Segoe UI" w:hAnsi="Segoe UI" w:cs="Segoe UI"/>
-          <w:color w:val="000000"/>
-        </w:rPr>
-      </w:pPr>
-      <w:r>
-        <w:rPr>
-          <w:rFonts w:ascii="Segoe UI" w:hAnsi="Segoe UI" w:cs="Segoe UI"/>
+          <w:rFonts w:ascii="Times New Roman" w:hAnsi="Times New Roman" w:cs="Times New Roman"/>
+          <w:color w:val="000000"/>
+        </w:rPr>
+      </w:pPr>
+      <w:r>
+        <w:rPr>
+          <w:rFonts w:ascii="Times New Roman" w:hAnsi="Times New Roman" w:cs="Times New Roman"/>
           <w:color w:val="000000"/>
         </w:rPr>
         <w:t>Difficult to manage a large number of services.</w:t>
@@ -938,13 +938,13 @@
         <w:spacing w:before="60" w:after="100" w:afterAutospacing="1" w:line="375" w:lineRule="atLeast"/>
         <w:jc w:val="both"/>
         <w:rPr>
-          <w:rFonts w:ascii="Segoe UI" w:hAnsi="Segoe UI" w:cs="Segoe UI"/>
-          <w:color w:val="000000"/>
-        </w:rPr>
-      </w:pPr>
-      <w:r>
-        <w:rPr>
-          <w:rFonts w:ascii="Segoe UI" w:hAnsi="Segoe UI" w:cs="Segoe UI"/>
+          <w:rFonts w:ascii="Times New Roman" w:hAnsi="Times New Roman" w:cs="Times New Roman"/>
+          <w:color w:val="000000"/>
+        </w:rPr>
+      </w:pPr>
+      <w:r>
+        <w:rPr>
+          <w:rFonts w:ascii="Times New Roman" w:hAnsi="Times New Roman" w:cs="Times New Roman"/>
           <w:color w:val="000000"/>
         </w:rPr>
         <w:t>The developer needs to solve the problem, such as network latency and load balancing.</w:t>
@@ -960,16 +960,1044 @@
         <w:spacing w:before="60" w:after="100" w:afterAutospacing="1" w:line="375" w:lineRule="atLeast"/>
         <w:jc w:val="both"/>
         <w:rPr>
-          <w:rFonts w:ascii="Segoe UI" w:hAnsi="Segoe UI" w:cs="Segoe UI"/>
-          <w:color w:val="000000"/>
-        </w:rPr>
-      </w:pPr>
-      <w:r>
-        <w:rPr>
-          <w:rFonts w:ascii="Segoe UI" w:hAnsi="Segoe UI" w:cs="Segoe UI"/>
+          <w:rFonts w:ascii="Times New Roman" w:hAnsi="Times New Roman" w:cs="Times New Roman"/>
+          <w:color w:val="000000"/>
+        </w:rPr>
+      </w:pPr>
+      <w:r>
+        <w:rPr>
+          <w:rFonts w:ascii="Times New Roman" w:hAnsi="Times New Roman" w:cs="Times New Roman"/>
           <w:color w:val="000000"/>
         </w:rPr>
         <w:t>Complex testing over a distributed environment.</w:t>
+      </w:r>
+    </w:p>
+    <w:p>
+      <w:pPr>
+        <w:pStyle w:val="Heading3"/>
+        <w:rPr>
+          <w:rFonts w:ascii="Segoe UI" w:hAnsi="Segoe UI" w:cs="Segoe UI"/>
+        </w:rPr>
+      </w:pPr>
+      <w:r>
+        <w:rPr>
+          <w:rFonts w:ascii="Segoe UI" w:hAnsi="Segoe UI" w:cs="Segoe UI"/>
+        </w:rPr>
+        <w:lastRenderedPageBreak/>
+        <w:t xml:space="preserve">Write main features of </w:t>
+      </w:r>
+      <w:proofErr w:type="spellStart"/>
+      <w:r>
+        <w:rPr>
+          <w:rFonts w:ascii="Segoe UI" w:hAnsi="Segoe UI" w:cs="Segoe UI"/>
+        </w:rPr>
+        <w:t>Microservices</w:t>
+      </w:r>
+      <w:proofErr w:type="spellEnd"/>
+      <w:r>
+        <w:rPr>
+          <w:rFonts w:ascii="Segoe UI" w:hAnsi="Segoe UI" w:cs="Segoe UI"/>
+        </w:rPr>
+        <w:t>.</w:t>
+      </w:r>
+    </w:p>
+    <w:p>
+      <w:pPr>
+        <w:pStyle w:val="NormalWeb"/>
+        <w:shd w:val="clear" w:color="auto" w:fill="FFFFFF"/>
+        <w:rPr>
+          <w:rFonts w:ascii="Segoe UI" w:hAnsi="Segoe UI" w:cs="Segoe UI"/>
+          <w:color w:val="373E3F"/>
+          <w:spacing w:val="2"/>
+        </w:rPr>
+      </w:pPr>
+      <w:r>
+        <w:rPr>
+          <w:rFonts w:ascii="Segoe UI" w:hAnsi="Segoe UI" w:cs="Segoe UI"/>
+          <w:color w:val="373E3F"/>
+          <w:spacing w:val="2"/>
+        </w:rPr>
+        <w:t xml:space="preserve">Some of the main features of </w:t>
+      </w:r>
+      <w:proofErr w:type="spellStart"/>
+      <w:r>
+        <w:rPr>
+          <w:rFonts w:ascii="Segoe UI" w:hAnsi="Segoe UI" w:cs="Segoe UI"/>
+          <w:color w:val="373E3F"/>
+          <w:spacing w:val="2"/>
+        </w:rPr>
+        <w:t>Microservices</w:t>
+      </w:r>
+      <w:proofErr w:type="spellEnd"/>
+      <w:r>
+        <w:rPr>
+          <w:rFonts w:ascii="Segoe UI" w:hAnsi="Segoe UI" w:cs="Segoe UI"/>
+          <w:color w:val="373E3F"/>
+          <w:spacing w:val="2"/>
+        </w:rPr>
+        <w:t xml:space="preserve"> include:</w:t>
+      </w:r>
+    </w:p>
+    <w:p>
+      <w:pPr>
+        <w:numPr>
+          <w:ilvl w:val="0"/>
+          <w:numId w:val="7"/>
+        </w:numPr>
+        <w:shd w:val="clear" w:color="auto" w:fill="FFFFFF"/>
+        <w:spacing w:before="100" w:beforeAutospacing="1" w:after="100" w:afterAutospacing="1" w:line="240" w:lineRule="auto"/>
+        <w:ind w:left="0"/>
+        <w:rPr>
+          <w:rFonts w:ascii="Segoe UI" w:eastAsia="Times New Roman" w:hAnsi="Segoe UI" w:cs="Segoe UI"/>
+          <w:color w:val="1A3D3C"/>
+          <w:spacing w:val="2"/>
+          <w:sz w:val="24"/>
+          <w:szCs w:val="24"/>
+        </w:rPr>
+      </w:pPr>
+      <w:r>
+        <w:rPr>
+          <w:rFonts w:ascii="Segoe UI" w:eastAsia="Times New Roman" w:hAnsi="Segoe UI" w:cs="Segoe UI"/>
+          <w:b/>
+          <w:bCs/>
+          <w:color w:val="1A3D3C"/>
+          <w:spacing w:val="2"/>
+          <w:sz w:val="24"/>
+          <w:szCs w:val="24"/>
+        </w:rPr>
+        <w:t>Decoupling</w:t>
+      </w:r>
+      <w:r>
+        <w:rPr>
+          <w:rFonts w:ascii="Segoe UI" w:eastAsia="Times New Roman" w:hAnsi="Segoe UI" w:cs="Segoe UI"/>
+          <w:color w:val="1A3D3C"/>
+          <w:spacing w:val="2"/>
+          <w:sz w:val="24"/>
+          <w:szCs w:val="24"/>
+        </w:rPr>
+        <w:t>: Within a system, services are largely decoupled. The application as a whole can therefore be easily constructed, altered, and scalable</w:t>
+      </w:r>
+    </w:p>
+    <w:p>
+      <w:pPr>
+        <w:numPr>
+          <w:ilvl w:val="0"/>
+          <w:numId w:val="7"/>
+        </w:numPr>
+        <w:shd w:val="clear" w:color="auto" w:fill="FFFFFF"/>
+        <w:spacing w:before="100" w:beforeAutospacing="1" w:after="100" w:afterAutospacing="1" w:line="240" w:lineRule="auto"/>
+        <w:ind w:left="0"/>
+        <w:rPr>
+          <w:rFonts w:ascii="Segoe UI" w:eastAsia="Times New Roman" w:hAnsi="Segoe UI" w:cs="Segoe UI"/>
+          <w:color w:val="1A3D3C"/>
+          <w:spacing w:val="2"/>
+          <w:sz w:val="24"/>
+          <w:szCs w:val="24"/>
+        </w:rPr>
+      </w:pPr>
+      <w:r>
+        <w:rPr>
+          <w:rFonts w:ascii="Segoe UI" w:eastAsia="Times New Roman" w:hAnsi="Segoe UI" w:cs="Segoe UI"/>
+          <w:b/>
+          <w:bCs/>
+          <w:color w:val="1A3D3C"/>
+          <w:spacing w:val="2"/>
+          <w:sz w:val="24"/>
+          <w:szCs w:val="24"/>
+        </w:rPr>
+        <w:t>Componentization</w:t>
+      </w:r>
+      <w:r>
+        <w:rPr>
+          <w:rFonts w:ascii="Segoe UI" w:eastAsia="Times New Roman" w:hAnsi="Segoe UI" w:cs="Segoe UI"/>
+          <w:color w:val="1A3D3C"/>
+          <w:spacing w:val="2"/>
+          <w:sz w:val="24"/>
+          <w:szCs w:val="24"/>
+        </w:rPr>
+        <w:t xml:space="preserve">: </w:t>
+      </w:r>
+      <w:proofErr w:type="spellStart"/>
+      <w:r>
+        <w:rPr>
+          <w:rFonts w:ascii="Segoe UI" w:eastAsia="Times New Roman" w:hAnsi="Segoe UI" w:cs="Segoe UI"/>
+          <w:color w:val="1A3D3C"/>
+          <w:spacing w:val="2"/>
+          <w:sz w:val="24"/>
+          <w:szCs w:val="24"/>
+        </w:rPr>
+        <w:t>Microservices</w:t>
+      </w:r>
+      <w:proofErr w:type="spellEnd"/>
+      <w:r>
+        <w:rPr>
+          <w:rFonts w:ascii="Segoe UI" w:eastAsia="Times New Roman" w:hAnsi="Segoe UI" w:cs="Segoe UI"/>
+          <w:color w:val="1A3D3C"/>
+          <w:spacing w:val="2"/>
+          <w:sz w:val="24"/>
+          <w:szCs w:val="24"/>
+        </w:rPr>
+        <w:t xml:space="preserve"> are viewed as independent components that can easily be exchanged or upgraded</w:t>
+      </w:r>
+    </w:p>
+    <w:p>
+      <w:pPr>
+        <w:numPr>
+          <w:ilvl w:val="0"/>
+          <w:numId w:val="7"/>
+        </w:numPr>
+        <w:shd w:val="clear" w:color="auto" w:fill="FFFFFF"/>
+        <w:spacing w:before="100" w:beforeAutospacing="1" w:after="100" w:afterAutospacing="1" w:line="240" w:lineRule="auto"/>
+        <w:ind w:left="0"/>
+        <w:rPr>
+          <w:rFonts w:ascii="Segoe UI" w:eastAsia="Times New Roman" w:hAnsi="Segoe UI" w:cs="Segoe UI"/>
+          <w:color w:val="1A3D3C"/>
+          <w:spacing w:val="2"/>
+          <w:sz w:val="24"/>
+          <w:szCs w:val="24"/>
+        </w:rPr>
+      </w:pPr>
+      <w:r>
+        <w:rPr>
+          <w:rFonts w:ascii="Segoe UI" w:eastAsia="Times New Roman" w:hAnsi="Segoe UI" w:cs="Segoe UI"/>
+          <w:b/>
+          <w:bCs/>
+          <w:color w:val="1A3D3C"/>
+          <w:spacing w:val="2"/>
+          <w:sz w:val="24"/>
+          <w:szCs w:val="24"/>
+        </w:rPr>
+        <w:t>Business Capabilities</w:t>
+      </w:r>
+      <w:r>
+        <w:rPr>
+          <w:rFonts w:ascii="Segoe UI" w:eastAsia="Times New Roman" w:hAnsi="Segoe UI" w:cs="Segoe UI"/>
+          <w:color w:val="1A3D3C"/>
+          <w:spacing w:val="2"/>
+          <w:sz w:val="24"/>
+          <w:szCs w:val="24"/>
+        </w:rPr>
+        <w:t xml:space="preserve">: </w:t>
+      </w:r>
+      <w:proofErr w:type="spellStart"/>
+      <w:r>
+        <w:rPr>
+          <w:rFonts w:ascii="Segoe UI" w:eastAsia="Times New Roman" w:hAnsi="Segoe UI" w:cs="Segoe UI"/>
+          <w:color w:val="1A3D3C"/>
+          <w:spacing w:val="2"/>
+          <w:sz w:val="24"/>
+          <w:szCs w:val="24"/>
+        </w:rPr>
+        <w:t>Microservices</w:t>
+      </w:r>
+      <w:proofErr w:type="spellEnd"/>
+      <w:r>
+        <w:rPr>
+          <w:rFonts w:ascii="Segoe UI" w:eastAsia="Times New Roman" w:hAnsi="Segoe UI" w:cs="Segoe UI"/>
+          <w:color w:val="1A3D3C"/>
+          <w:spacing w:val="2"/>
+          <w:sz w:val="24"/>
+          <w:szCs w:val="24"/>
+        </w:rPr>
+        <w:t xml:space="preserve"> are relatively simple and only focus on one service</w:t>
+      </w:r>
+    </w:p>
+    <w:p>
+      <w:pPr>
+        <w:numPr>
+          <w:ilvl w:val="0"/>
+          <w:numId w:val="7"/>
+        </w:numPr>
+        <w:shd w:val="clear" w:color="auto" w:fill="FFFFFF"/>
+        <w:spacing w:before="100" w:beforeAutospacing="1" w:after="100" w:afterAutospacing="1" w:line="240" w:lineRule="auto"/>
+        <w:ind w:left="0"/>
+        <w:rPr>
+          <w:rFonts w:ascii="Segoe UI" w:eastAsia="Times New Roman" w:hAnsi="Segoe UI" w:cs="Segoe UI"/>
+          <w:color w:val="1A3D3C"/>
+          <w:spacing w:val="2"/>
+          <w:sz w:val="24"/>
+          <w:szCs w:val="24"/>
+        </w:rPr>
+      </w:pPr>
+      <w:r>
+        <w:rPr>
+          <w:rFonts w:ascii="Segoe UI" w:eastAsia="Times New Roman" w:hAnsi="Segoe UI" w:cs="Segoe UI"/>
+          <w:b/>
+          <w:bCs/>
+          <w:color w:val="1A3D3C"/>
+          <w:spacing w:val="2"/>
+          <w:sz w:val="24"/>
+          <w:szCs w:val="24"/>
+        </w:rPr>
+        <w:t>Team autonomy</w:t>
+      </w:r>
+      <w:r>
+        <w:rPr>
+          <w:rFonts w:ascii="Segoe UI" w:eastAsia="Times New Roman" w:hAnsi="Segoe UI" w:cs="Segoe UI"/>
+          <w:color w:val="1A3D3C"/>
+          <w:spacing w:val="2"/>
+          <w:sz w:val="24"/>
+          <w:szCs w:val="24"/>
+        </w:rPr>
+        <w:t>: Each developer works independently of each other, allowing for a faster project timeline</w:t>
+      </w:r>
+    </w:p>
+    <w:p>
+      <w:pPr>
+        <w:numPr>
+          <w:ilvl w:val="0"/>
+          <w:numId w:val="7"/>
+        </w:numPr>
+        <w:shd w:val="clear" w:color="auto" w:fill="FFFFFF"/>
+        <w:spacing w:before="100" w:beforeAutospacing="1" w:after="100" w:afterAutospacing="1" w:line="240" w:lineRule="auto"/>
+        <w:ind w:left="0"/>
+        <w:rPr>
+          <w:rFonts w:ascii="Segoe UI" w:eastAsia="Times New Roman" w:hAnsi="Segoe UI" w:cs="Segoe UI"/>
+          <w:color w:val="1A3D3C"/>
+          <w:spacing w:val="2"/>
+          <w:sz w:val="24"/>
+          <w:szCs w:val="24"/>
+        </w:rPr>
+      </w:pPr>
+      <w:r>
+        <w:rPr>
+          <w:rFonts w:ascii="Segoe UI" w:eastAsia="Times New Roman" w:hAnsi="Segoe UI" w:cs="Segoe UI"/>
+          <w:b/>
+          <w:bCs/>
+          <w:color w:val="1A3D3C"/>
+          <w:spacing w:val="2"/>
+          <w:sz w:val="24"/>
+          <w:szCs w:val="24"/>
+        </w:rPr>
+        <w:t>Continuous Delivery</w:t>
+      </w:r>
+      <w:r>
+        <w:rPr>
+          <w:rFonts w:ascii="Segoe UI" w:eastAsia="Times New Roman" w:hAnsi="Segoe UI" w:cs="Segoe UI"/>
+          <w:color w:val="1A3D3C"/>
+          <w:spacing w:val="2"/>
+          <w:sz w:val="24"/>
+          <w:szCs w:val="24"/>
+        </w:rPr>
+        <w:t>: Enables frequent software releases through systematic automation of software development, testing, and approval</w:t>
+      </w:r>
+    </w:p>
+    <w:p>
+      <w:pPr>
+        <w:numPr>
+          <w:ilvl w:val="0"/>
+          <w:numId w:val="7"/>
+        </w:numPr>
+        <w:shd w:val="clear" w:color="auto" w:fill="FFFFFF"/>
+        <w:spacing w:before="100" w:beforeAutospacing="1" w:after="100" w:afterAutospacing="1" w:line="240" w:lineRule="auto"/>
+        <w:ind w:left="0"/>
+        <w:rPr>
+          <w:rFonts w:ascii="Segoe UI" w:eastAsia="Times New Roman" w:hAnsi="Segoe UI" w:cs="Segoe UI"/>
+          <w:color w:val="1A3D3C"/>
+          <w:spacing w:val="2"/>
+          <w:sz w:val="24"/>
+          <w:szCs w:val="24"/>
+        </w:rPr>
+      </w:pPr>
+      <w:r>
+        <w:rPr>
+          <w:rFonts w:ascii="Segoe UI" w:eastAsia="Times New Roman" w:hAnsi="Segoe UI" w:cs="Segoe UI"/>
+          <w:b/>
+          <w:bCs/>
+          <w:color w:val="1A3D3C"/>
+          <w:spacing w:val="2"/>
+          <w:sz w:val="24"/>
+          <w:szCs w:val="24"/>
+        </w:rPr>
+        <w:t>Responsibility:</w:t>
+      </w:r>
+      <w:r>
+        <w:rPr>
+          <w:rFonts w:ascii="Segoe UI" w:eastAsia="Times New Roman" w:hAnsi="Segoe UI" w:cs="Segoe UI"/>
+          <w:color w:val="1A3D3C"/>
+          <w:spacing w:val="2"/>
+          <w:sz w:val="24"/>
+          <w:szCs w:val="24"/>
+        </w:rPr>
+        <w:t> </w:t>
+      </w:r>
+      <w:proofErr w:type="spellStart"/>
+      <w:r>
+        <w:rPr>
+          <w:rFonts w:ascii="Segoe UI" w:eastAsia="Times New Roman" w:hAnsi="Segoe UI" w:cs="Segoe UI"/>
+          <w:color w:val="1A3D3C"/>
+          <w:spacing w:val="2"/>
+          <w:sz w:val="24"/>
+          <w:szCs w:val="24"/>
+        </w:rPr>
+        <w:t>Microservices</w:t>
+      </w:r>
+      <w:proofErr w:type="spellEnd"/>
+      <w:r>
+        <w:rPr>
+          <w:rFonts w:ascii="Segoe UI" w:eastAsia="Times New Roman" w:hAnsi="Segoe UI" w:cs="Segoe UI"/>
+          <w:color w:val="1A3D3C"/>
+          <w:spacing w:val="2"/>
+          <w:sz w:val="24"/>
+          <w:szCs w:val="24"/>
+        </w:rPr>
+        <w:t xml:space="preserve"> are not focused on applications as projects. Rather, they see applications as products they are responsible for</w:t>
+      </w:r>
+    </w:p>
+    <w:p>
+      <w:pPr>
+        <w:numPr>
+          <w:ilvl w:val="0"/>
+          <w:numId w:val="7"/>
+        </w:numPr>
+        <w:shd w:val="clear" w:color="auto" w:fill="FFFFFF"/>
+        <w:spacing w:before="100" w:beforeAutospacing="1" w:after="100" w:afterAutospacing="1" w:line="240" w:lineRule="auto"/>
+        <w:ind w:left="0"/>
+        <w:rPr>
+          <w:rFonts w:ascii="Segoe UI" w:eastAsia="Times New Roman" w:hAnsi="Segoe UI" w:cs="Segoe UI"/>
+          <w:color w:val="1A3D3C"/>
+          <w:spacing w:val="2"/>
+          <w:sz w:val="24"/>
+          <w:szCs w:val="24"/>
+        </w:rPr>
+      </w:pPr>
+      <w:r>
+        <w:rPr>
+          <w:rFonts w:ascii="Segoe UI" w:eastAsia="Times New Roman" w:hAnsi="Segoe UI" w:cs="Segoe UI"/>
+          <w:b/>
+          <w:bCs/>
+          <w:color w:val="1A3D3C"/>
+          <w:spacing w:val="2"/>
+          <w:sz w:val="24"/>
+          <w:szCs w:val="24"/>
+        </w:rPr>
+        <w:t>Decentralized Governance:</w:t>
+      </w:r>
+      <w:r>
+        <w:rPr>
+          <w:rFonts w:ascii="Segoe UI" w:eastAsia="Times New Roman" w:hAnsi="Segoe UI" w:cs="Segoe UI"/>
+          <w:color w:val="1A3D3C"/>
+          <w:spacing w:val="2"/>
+          <w:sz w:val="24"/>
+          <w:szCs w:val="24"/>
+        </w:rPr>
+        <w:t> Choosing the right tool according to the job is the goal. Developers can choose the best tools to solve their problems</w:t>
+      </w:r>
+    </w:p>
+    <w:p>
+      <w:pPr>
+        <w:numPr>
+          <w:ilvl w:val="0"/>
+          <w:numId w:val="7"/>
+        </w:numPr>
+        <w:shd w:val="clear" w:color="auto" w:fill="FFFFFF"/>
+        <w:spacing w:before="100" w:beforeAutospacing="1" w:after="100" w:afterAutospacing="1" w:line="240" w:lineRule="auto"/>
+        <w:ind w:left="0"/>
+        <w:rPr>
+          <w:rFonts w:ascii="Segoe UI" w:eastAsia="Times New Roman" w:hAnsi="Segoe UI" w:cs="Segoe UI"/>
+          <w:color w:val="1A3D3C"/>
+          <w:spacing w:val="2"/>
+          <w:sz w:val="24"/>
+          <w:szCs w:val="24"/>
+        </w:rPr>
+      </w:pPr>
+      <w:r>
+        <w:rPr>
+          <w:rFonts w:ascii="Segoe UI" w:eastAsia="Times New Roman" w:hAnsi="Segoe UI" w:cs="Segoe UI"/>
+          <w:b/>
+          <w:bCs/>
+          <w:color w:val="1A3D3C"/>
+          <w:spacing w:val="2"/>
+          <w:sz w:val="24"/>
+          <w:szCs w:val="24"/>
+        </w:rPr>
+        <w:t>Agility:</w:t>
+      </w:r>
+      <w:r>
+        <w:rPr>
+          <w:rFonts w:ascii="Segoe UI" w:eastAsia="Times New Roman" w:hAnsi="Segoe UI" w:cs="Segoe UI"/>
+          <w:color w:val="1A3D3C"/>
+          <w:spacing w:val="2"/>
+          <w:sz w:val="24"/>
+          <w:szCs w:val="24"/>
+        </w:rPr>
+        <w:t> </w:t>
+      </w:r>
+      <w:proofErr w:type="spellStart"/>
+      <w:r>
+        <w:rPr>
+          <w:rFonts w:ascii="Segoe UI" w:eastAsia="Times New Roman" w:hAnsi="Segoe UI" w:cs="Segoe UI"/>
+          <w:color w:val="1A3D3C"/>
+          <w:spacing w:val="2"/>
+          <w:sz w:val="24"/>
+          <w:szCs w:val="24"/>
+        </w:rPr>
+        <w:t>Microservices</w:t>
+      </w:r>
+      <w:proofErr w:type="spellEnd"/>
+      <w:r>
+        <w:rPr>
+          <w:rFonts w:ascii="Segoe UI" w:eastAsia="Times New Roman" w:hAnsi="Segoe UI" w:cs="Segoe UI"/>
+          <w:color w:val="1A3D3C"/>
+          <w:spacing w:val="2"/>
+          <w:sz w:val="24"/>
+          <w:szCs w:val="24"/>
+        </w:rPr>
+        <w:t xml:space="preserve"> facilitate agile development. It is possible to create new features quickly and discard them again at any time.</w:t>
+      </w:r>
+    </w:p>
+    <w:p/>
+    <w:p>
+      <w:pPr>
+        <w:shd w:val="clear" w:color="auto" w:fill="FFFFFF"/>
+        <w:spacing w:after="100" w:afterAutospacing="1" w:line="240" w:lineRule="auto"/>
+        <w:rPr>
+          <w:rFonts w:ascii="Arial" w:eastAsia="Times New Roman" w:hAnsi="Arial" w:cs="Arial"/>
+          <w:b/>
+          <w:bCs/>
+          <w:color w:val="222222"/>
+          <w:sz w:val="27"/>
+          <w:szCs w:val="27"/>
+        </w:rPr>
+      </w:pPr>
+      <w:r>
+        <w:rPr>
+          <w:rFonts w:ascii="Arial" w:eastAsia="Times New Roman" w:hAnsi="Arial" w:cs="Arial"/>
+          <w:b/>
+          <w:bCs/>
+          <w:color w:val="222222"/>
+          <w:sz w:val="27"/>
+          <w:szCs w:val="27"/>
+        </w:rPr>
+        <w:t xml:space="preserve">What are main differences between </w:t>
+      </w:r>
+      <w:proofErr w:type="spellStart"/>
+      <w:r>
+        <w:rPr>
+          <w:rFonts w:ascii="Arial" w:eastAsia="Times New Roman" w:hAnsi="Arial" w:cs="Arial"/>
+          <w:b/>
+          <w:bCs/>
+          <w:color w:val="222222"/>
+          <w:sz w:val="27"/>
+          <w:szCs w:val="27"/>
+        </w:rPr>
+        <w:t>Microservices</w:t>
+      </w:r>
+      <w:proofErr w:type="spellEnd"/>
+      <w:r>
+        <w:rPr>
+          <w:rFonts w:ascii="Arial" w:eastAsia="Times New Roman" w:hAnsi="Arial" w:cs="Arial"/>
+          <w:b/>
+          <w:bCs/>
+          <w:color w:val="222222"/>
+          <w:sz w:val="27"/>
+          <w:szCs w:val="27"/>
+        </w:rPr>
+        <w:t xml:space="preserve"> and Monolithic Architecture?</w:t>
+      </w:r>
+    </w:p>
+    <w:p>
+      <w:pPr>
+        <w:shd w:val="clear" w:color="auto" w:fill="FFFFFF"/>
+        <w:spacing w:after="100" w:afterAutospacing="1" w:line="240" w:lineRule="auto"/>
+        <w:rPr>
+          <w:rFonts w:ascii="Arial" w:eastAsia="Times New Roman" w:hAnsi="Arial" w:cs="Arial"/>
+          <w:color w:val="222222"/>
+          <w:sz w:val="27"/>
+          <w:szCs w:val="27"/>
+        </w:rPr>
+      </w:pPr>
+    </w:p>
+    <w:tbl>
+      <w:tblPr>
+        <w:tblW w:w="11050" w:type="dxa"/>
+        <w:tblInd w:w="-864" w:type="dxa"/>
+        <w:shd w:val="clear" w:color="auto" w:fill="FFFFFF"/>
+        <w:tblCellMar>
+          <w:top w:w="15" w:type="dxa"/>
+          <w:left w:w="15" w:type="dxa"/>
+          <w:bottom w:w="15" w:type="dxa"/>
+          <w:right w:w="15" w:type="dxa"/>
+        </w:tblCellMar>
+        <w:tblLook w:val="04A0" w:firstRow="1" w:lastRow="0" w:firstColumn="1" w:lastColumn="0" w:noHBand="0" w:noVBand="1"/>
+      </w:tblPr>
+      <w:tblGrid>
+        <w:gridCol w:w="6296"/>
+        <w:gridCol w:w="4754"/>
+      </w:tblGrid>
+      <w:tr>
+        <w:trPr>
+          <w:trHeight w:val="263"/>
+          <w:tblHeader/>
+        </w:trPr>
+        <w:tc>
+          <w:tcPr>
+            <w:tcW w:w="0" w:type="auto"/>
+            <w:tcBorders>
+              <w:top w:val="nil"/>
+              <w:left w:val="nil"/>
+              <w:bottom w:val="nil"/>
+              <w:right w:val="nil"/>
+            </w:tcBorders>
+            <w:shd w:val="clear" w:color="auto" w:fill="F9F9F9"/>
+            <w:vAlign w:val="center"/>
+            <w:hideMark/>
+          </w:tcPr>
+          <w:p>
+            <w:pPr>
+              <w:spacing w:after="0" w:line="240" w:lineRule="auto"/>
+              <w:jc w:val="center"/>
+              <w:rPr>
+                <w:rFonts w:ascii="Arial" w:eastAsia="Times New Roman" w:hAnsi="Arial" w:cs="Arial"/>
+                <w:b/>
+                <w:bCs/>
+                <w:color w:val="222222"/>
+              </w:rPr>
+            </w:pPr>
+            <w:proofErr w:type="spellStart"/>
+            <w:r>
+              <w:rPr>
+                <w:rFonts w:ascii="Arial" w:eastAsia="Times New Roman" w:hAnsi="Arial" w:cs="Arial"/>
+                <w:b/>
+                <w:bCs/>
+                <w:color w:val="222222"/>
+              </w:rPr>
+              <w:t>Microservices</w:t>
+            </w:r>
+            <w:proofErr w:type="spellEnd"/>
+          </w:p>
+        </w:tc>
+        <w:tc>
+          <w:tcPr>
+            <w:tcW w:w="0" w:type="auto"/>
+            <w:tcBorders>
+              <w:top w:val="nil"/>
+              <w:left w:val="nil"/>
+              <w:bottom w:val="nil"/>
+              <w:right w:val="nil"/>
+            </w:tcBorders>
+            <w:shd w:val="clear" w:color="auto" w:fill="F9F9F9"/>
+            <w:vAlign w:val="center"/>
+            <w:hideMark/>
+          </w:tcPr>
+          <w:p>
+            <w:pPr>
+              <w:spacing w:after="0" w:line="240" w:lineRule="auto"/>
+              <w:jc w:val="center"/>
+              <w:rPr>
+                <w:rFonts w:ascii="Arial" w:eastAsia="Times New Roman" w:hAnsi="Arial" w:cs="Arial"/>
+                <w:b/>
+                <w:bCs/>
+                <w:color w:val="222222"/>
+              </w:rPr>
+            </w:pPr>
+            <w:r>
+              <w:rPr>
+                <w:rFonts w:ascii="Arial" w:eastAsia="Times New Roman" w:hAnsi="Arial" w:cs="Arial"/>
+                <w:b/>
+                <w:bCs/>
+                <w:color w:val="222222"/>
+              </w:rPr>
+              <w:t>Monolithic Architecture</w:t>
+            </w:r>
+          </w:p>
+        </w:tc>
+      </w:tr>
+      <w:tr>
+        <w:trPr>
+          <w:trHeight w:val="270"/>
+        </w:trPr>
+        <w:tc>
+          <w:tcPr>
+            <w:tcW w:w="0" w:type="auto"/>
+            <w:tcBorders>
+              <w:top w:val="single" w:sz="6" w:space="0" w:color="EEEEEE"/>
+              <w:left w:val="nil"/>
+              <w:bottom w:val="nil"/>
+              <w:right w:val="nil"/>
+            </w:tcBorders>
+            <w:shd w:val="clear" w:color="auto" w:fill="F9F9F9"/>
+            <w:vAlign w:val="center"/>
+            <w:hideMark/>
+          </w:tcPr>
+          <w:p>
+            <w:pPr>
+              <w:spacing w:after="0" w:line="240" w:lineRule="auto"/>
+              <w:rPr>
+                <w:rFonts w:ascii="Arial" w:eastAsia="Times New Roman" w:hAnsi="Arial" w:cs="Arial"/>
+                <w:color w:val="222222"/>
+              </w:rPr>
+            </w:pPr>
+            <w:r>
+              <w:rPr>
+                <w:rFonts w:ascii="Arial" w:eastAsia="Times New Roman" w:hAnsi="Arial" w:cs="Arial"/>
+                <w:color w:val="222222"/>
+              </w:rPr>
+              <w:t>Service Startup is fast</w:t>
+            </w:r>
+          </w:p>
+        </w:tc>
+        <w:tc>
+          <w:tcPr>
+            <w:tcW w:w="0" w:type="auto"/>
+            <w:tcBorders>
+              <w:top w:val="single" w:sz="6" w:space="0" w:color="EEEEEE"/>
+              <w:left w:val="nil"/>
+              <w:bottom w:val="nil"/>
+              <w:right w:val="nil"/>
+            </w:tcBorders>
+            <w:shd w:val="clear" w:color="auto" w:fill="F9F9F9"/>
+            <w:vAlign w:val="center"/>
+            <w:hideMark/>
+          </w:tcPr>
+          <w:p>
+            <w:pPr>
+              <w:spacing w:after="0" w:line="240" w:lineRule="auto"/>
+              <w:rPr>
+                <w:rFonts w:ascii="Arial" w:eastAsia="Times New Roman" w:hAnsi="Arial" w:cs="Arial"/>
+                <w:color w:val="222222"/>
+              </w:rPr>
+            </w:pPr>
+            <w:r>
+              <w:rPr>
+                <w:rFonts w:ascii="Arial" w:eastAsia="Times New Roman" w:hAnsi="Arial" w:cs="Arial"/>
+                <w:color w:val="222222"/>
+              </w:rPr>
+              <w:t>Service startup takes time</w:t>
+            </w:r>
+          </w:p>
+        </w:tc>
+      </w:tr>
+      <w:tr>
+        <w:trPr>
+          <w:trHeight w:val="263"/>
+        </w:trPr>
+        <w:tc>
+          <w:tcPr>
+            <w:tcW w:w="0" w:type="auto"/>
+            <w:tcBorders>
+              <w:top w:val="single" w:sz="6" w:space="0" w:color="EEEEEE"/>
+              <w:left w:val="nil"/>
+              <w:bottom w:val="nil"/>
+              <w:right w:val="nil"/>
+            </w:tcBorders>
+            <w:shd w:val="clear" w:color="auto" w:fill="FFFFFF"/>
+            <w:vAlign w:val="center"/>
+            <w:hideMark/>
+          </w:tcPr>
+          <w:p>
+            <w:pPr>
+              <w:spacing w:after="0" w:line="240" w:lineRule="auto"/>
+              <w:rPr>
+                <w:rFonts w:ascii="Arial" w:eastAsia="Times New Roman" w:hAnsi="Arial" w:cs="Arial"/>
+                <w:color w:val="222222"/>
+              </w:rPr>
+            </w:pPr>
+            <w:proofErr w:type="spellStart"/>
+            <w:r>
+              <w:rPr>
+                <w:rFonts w:ascii="Arial" w:eastAsia="Times New Roman" w:hAnsi="Arial" w:cs="Arial"/>
+                <w:color w:val="222222"/>
+              </w:rPr>
+              <w:t>Microservices</w:t>
+            </w:r>
+            <w:proofErr w:type="spellEnd"/>
+            <w:r>
+              <w:rPr>
+                <w:rFonts w:ascii="Arial" w:eastAsia="Times New Roman" w:hAnsi="Arial" w:cs="Arial"/>
+                <w:color w:val="222222"/>
+              </w:rPr>
+              <w:t xml:space="preserve"> are loosely coupled architecture.</w:t>
+            </w:r>
+          </w:p>
+        </w:tc>
+        <w:tc>
+          <w:tcPr>
+            <w:tcW w:w="0" w:type="auto"/>
+            <w:tcBorders>
+              <w:top w:val="single" w:sz="6" w:space="0" w:color="EEEEEE"/>
+              <w:left w:val="nil"/>
+              <w:bottom w:val="nil"/>
+              <w:right w:val="nil"/>
+            </w:tcBorders>
+            <w:shd w:val="clear" w:color="auto" w:fill="FFFFFF"/>
+            <w:vAlign w:val="center"/>
+            <w:hideMark/>
+          </w:tcPr>
+          <w:p>
+            <w:pPr>
+              <w:spacing w:after="0" w:line="240" w:lineRule="auto"/>
+              <w:rPr>
+                <w:rFonts w:ascii="Arial" w:eastAsia="Times New Roman" w:hAnsi="Arial" w:cs="Arial"/>
+                <w:color w:val="222222"/>
+              </w:rPr>
+            </w:pPr>
+            <w:r>
+              <w:rPr>
+                <w:rFonts w:ascii="Arial" w:eastAsia="Times New Roman" w:hAnsi="Arial" w:cs="Arial"/>
+                <w:color w:val="222222"/>
+              </w:rPr>
+              <w:t>Monolithic architecture is mostly tightly coupled.</w:t>
+            </w:r>
+          </w:p>
+        </w:tc>
+      </w:tr>
+      <w:tr>
+        <w:trPr>
+          <w:trHeight w:val="541"/>
+        </w:trPr>
+        <w:tc>
+          <w:tcPr>
+            <w:tcW w:w="0" w:type="auto"/>
+            <w:tcBorders>
+              <w:top w:val="single" w:sz="6" w:space="0" w:color="EEEEEE"/>
+              <w:left w:val="nil"/>
+              <w:bottom w:val="nil"/>
+              <w:right w:val="nil"/>
+            </w:tcBorders>
+            <w:shd w:val="clear" w:color="auto" w:fill="F9F9F9"/>
+            <w:vAlign w:val="center"/>
+            <w:hideMark/>
+          </w:tcPr>
+          <w:p>
+            <w:pPr>
+              <w:spacing w:after="0" w:line="240" w:lineRule="auto"/>
+              <w:rPr>
+                <w:rFonts w:ascii="Arial" w:eastAsia="Times New Roman" w:hAnsi="Arial" w:cs="Arial"/>
+                <w:color w:val="222222"/>
+              </w:rPr>
+            </w:pPr>
+            <w:r>
+              <w:rPr>
+                <w:rFonts w:ascii="Arial" w:eastAsia="Times New Roman" w:hAnsi="Arial" w:cs="Arial"/>
+                <w:color w:val="222222"/>
+              </w:rPr>
+              <w:t xml:space="preserve">Changes done in a single data model does not affect other </w:t>
+            </w:r>
+            <w:proofErr w:type="spellStart"/>
+            <w:r>
+              <w:rPr>
+                <w:rFonts w:ascii="Arial" w:eastAsia="Times New Roman" w:hAnsi="Arial" w:cs="Arial"/>
+                <w:color w:val="222222"/>
+              </w:rPr>
+              <w:t>Microservices</w:t>
+            </w:r>
+            <w:proofErr w:type="spellEnd"/>
+            <w:r>
+              <w:rPr>
+                <w:rFonts w:ascii="Arial" w:eastAsia="Times New Roman" w:hAnsi="Arial" w:cs="Arial"/>
+                <w:color w:val="222222"/>
+              </w:rPr>
+              <w:t>.</w:t>
+            </w:r>
+          </w:p>
+        </w:tc>
+        <w:tc>
+          <w:tcPr>
+            <w:tcW w:w="0" w:type="auto"/>
+            <w:tcBorders>
+              <w:top w:val="single" w:sz="6" w:space="0" w:color="EEEEEE"/>
+              <w:left w:val="nil"/>
+              <w:bottom w:val="nil"/>
+              <w:right w:val="nil"/>
+            </w:tcBorders>
+            <w:shd w:val="clear" w:color="auto" w:fill="F9F9F9"/>
+            <w:vAlign w:val="center"/>
+            <w:hideMark/>
+          </w:tcPr>
+          <w:p>
+            <w:pPr>
+              <w:spacing w:after="0" w:line="240" w:lineRule="auto"/>
+              <w:rPr>
+                <w:rFonts w:ascii="Arial" w:eastAsia="Times New Roman" w:hAnsi="Arial" w:cs="Arial"/>
+                <w:color w:val="222222"/>
+              </w:rPr>
+            </w:pPr>
+            <w:r>
+              <w:rPr>
+                <w:rFonts w:ascii="Arial" w:eastAsia="Times New Roman" w:hAnsi="Arial" w:cs="Arial"/>
+                <w:color w:val="222222"/>
+              </w:rPr>
+              <w:t>Any changes in the data model affect the entire database</w:t>
+            </w:r>
+          </w:p>
+        </w:tc>
+      </w:tr>
+      <w:tr>
+        <w:trPr>
+          <w:trHeight w:val="270"/>
+        </w:trPr>
+        <w:tc>
+          <w:tcPr>
+            <w:tcW w:w="0" w:type="auto"/>
+            <w:tcBorders>
+              <w:top w:val="single" w:sz="6" w:space="0" w:color="EEEEEE"/>
+              <w:left w:val="nil"/>
+              <w:bottom w:val="nil"/>
+              <w:right w:val="nil"/>
+            </w:tcBorders>
+            <w:shd w:val="clear" w:color="auto" w:fill="FFFFFF"/>
+            <w:vAlign w:val="center"/>
+            <w:hideMark/>
+          </w:tcPr>
+          <w:p>
+            <w:pPr>
+              <w:spacing w:after="0" w:line="240" w:lineRule="auto"/>
+              <w:rPr>
+                <w:rFonts w:ascii="Arial" w:eastAsia="Times New Roman" w:hAnsi="Arial" w:cs="Arial"/>
+                <w:color w:val="222222"/>
+              </w:rPr>
+            </w:pPr>
+            <w:proofErr w:type="spellStart"/>
+            <w:r>
+              <w:rPr>
+                <w:rFonts w:ascii="Arial" w:eastAsia="Times New Roman" w:hAnsi="Arial" w:cs="Arial"/>
+                <w:color w:val="222222"/>
+              </w:rPr>
+              <w:t>Microservices</w:t>
+            </w:r>
+            <w:proofErr w:type="spellEnd"/>
+            <w:r>
+              <w:rPr>
+                <w:rFonts w:ascii="Arial" w:eastAsia="Times New Roman" w:hAnsi="Arial" w:cs="Arial"/>
+                <w:color w:val="222222"/>
+              </w:rPr>
+              <w:t>  focuses  on products, not projects</w:t>
+            </w:r>
+          </w:p>
+        </w:tc>
+        <w:tc>
+          <w:tcPr>
+            <w:tcW w:w="0" w:type="auto"/>
+            <w:tcBorders>
+              <w:top w:val="single" w:sz="6" w:space="0" w:color="EEEEEE"/>
+              <w:left w:val="nil"/>
+              <w:bottom w:val="nil"/>
+              <w:right w:val="nil"/>
+            </w:tcBorders>
+            <w:shd w:val="clear" w:color="auto" w:fill="FFFFFF"/>
+            <w:vAlign w:val="center"/>
+            <w:hideMark/>
+          </w:tcPr>
+          <w:p>
+            <w:pPr>
+              <w:spacing w:after="0" w:line="240" w:lineRule="auto"/>
+              <w:rPr>
+                <w:rFonts w:ascii="Arial" w:eastAsia="Times New Roman" w:hAnsi="Arial" w:cs="Arial"/>
+                <w:color w:val="222222"/>
+              </w:rPr>
+            </w:pPr>
+            <w:r>
+              <w:rPr>
+                <w:rFonts w:ascii="Arial" w:eastAsia="Times New Roman" w:hAnsi="Arial" w:cs="Arial"/>
+                <w:color w:val="222222"/>
+              </w:rPr>
+              <w:t>Monolithic put emphasize over the whole project</w:t>
+            </w:r>
+          </w:p>
+        </w:tc>
+      </w:tr>
+    </w:tbl>
+    <w:p/>
+    <w:p/>
+    <w:p/>
+    <w:p/>
+    <w:p/>
+    <w:p/>
+    <w:p/>
+    <w:p>
+      <w:pPr>
+        <w:pStyle w:val="Heading3"/>
+        <w:spacing w:before="0" w:beforeAutospacing="0"/>
+        <w:jc w:val="both"/>
+        <w:rPr>
+          <w:rFonts w:ascii="Open Sans" w:hAnsi="Open Sans"/>
+          <w:b w:val="0"/>
+          <w:bCs w:val="0"/>
+          <w:color w:val="4A4A4A"/>
+        </w:rPr>
+      </w:pPr>
+      <w:r>
+        <w:rPr>
+          <w:rStyle w:val="Strong"/>
+          <w:rFonts w:ascii="Open Sans" w:eastAsiaTheme="majorEastAsia" w:hAnsi="Open Sans"/>
+          <w:b/>
+          <w:bCs/>
+          <w:color w:val="4A4A4A"/>
+        </w:rPr>
+        <w:t>Circuit Breaker Pattern</w:t>
+      </w:r>
+    </w:p>
+    <w:p>
+      <w:pPr>
+        <w:pStyle w:val="NormalWeb"/>
+        <w:spacing w:before="0" w:beforeAutospacing="0"/>
+        <w:jc w:val="both"/>
+        <w:rPr>
+          <w:rFonts w:ascii="Open Sans" w:hAnsi="Open Sans"/>
+          <w:color w:val="4A4A4A"/>
+        </w:rPr>
+      </w:pPr>
+      <w:r>
+        <w:rPr>
+          <w:rFonts w:ascii="Open Sans" w:hAnsi="Open Sans"/>
+          <w:color w:val="4A4A4A"/>
+        </w:rPr>
+        <w:t xml:space="preserve">As the name suggests, the Circuit Breaker design pattern is used to stop the process of request and response if a service is not working. So, for example, let’s say a client is sending a request to retrieve data from multiple services. But, due to some issues, one of the services is down. Now, there are mainly two problems you will face: first, </w:t>
+      </w:r>
+      <w:r>
+        <w:rPr>
+          <w:rFonts w:ascii="Open Sans" w:hAnsi="Open Sans"/>
+          <w:b/>
+          <w:color w:val="4A4A4A"/>
+          <w:sz w:val="22"/>
+          <w:szCs w:val="22"/>
+        </w:rPr>
+        <w:t>since the client will not have any knowledge about a particular service being down, the request will be continuously sent to that service</w:t>
+      </w:r>
+      <w:r>
+        <w:rPr>
+          <w:rFonts w:ascii="Open Sans" w:hAnsi="Open Sans"/>
+          <w:color w:val="4A4A4A"/>
+          <w:sz w:val="22"/>
+          <w:szCs w:val="22"/>
+        </w:rPr>
+        <w:t>.</w:t>
+      </w:r>
+      <w:r>
+        <w:rPr>
+          <w:rFonts w:ascii="Open Sans" w:hAnsi="Open Sans"/>
+          <w:color w:val="4A4A4A"/>
+        </w:rPr>
+        <w:t xml:space="preserve"> </w:t>
+      </w:r>
+      <w:r>
+        <w:rPr>
+          <w:rFonts w:ascii="Open Sans" w:hAnsi="Open Sans"/>
+          <w:b/>
+          <w:color w:val="4A4A4A"/>
+          <w:sz w:val="22"/>
+          <w:szCs w:val="22"/>
+        </w:rPr>
+        <w:t>The second problem is that the network resources will be exhausted with low performance and bad user experience.</w:t>
+      </w:r>
+    </w:p>
+    <w:p>
+      <w:pPr>
+        <w:pStyle w:val="NormalWeb"/>
+        <w:spacing w:before="0" w:beforeAutospacing="0"/>
+        <w:jc w:val="both"/>
+        <w:rPr>
+          <w:rFonts w:ascii="Open Sans" w:hAnsi="Open Sans"/>
+          <w:color w:val="4A4A4A"/>
+        </w:rPr>
+      </w:pPr>
+      <w:r>
+        <w:rPr>
+          <w:rFonts w:ascii="Open Sans" w:hAnsi="Open Sans"/>
+          <w:color w:val="4A4A4A"/>
+        </w:rPr>
+        <w:t>So, to avoid such problems, you can use the Circuit Breaker Design Pattern. With the help of this pattern, the client will invoke a remote service via a proxy. This proxy will basically behave as a circuit barrier. So, when the number of failures crosses the threshold number, the circuit breaker trips for a particular time period. Then, all the attempts to invoke the remote service will fail in this timeout period. Once that time period is finished, the circuit breaker will allow a limited number of tests to pass through and if those requests succeed, the circuit breaker resumes back to the normal operation. Else, if there is a failure, then the time out period begins again.</w:t>
       </w:r>
     </w:p>
     <w:p>
@@ -983,7 +2011,6 @@
             <w:rFonts w:ascii="Segoe UI" w:hAnsi="Segoe UI" w:cs="Segoe UI"/>
             <w:bCs/>
             <w:color w:val="000000" w:themeColor="text1"/>
-            <w:u w:val="none"/>
             <w:bdr w:val="none" w:sz="0" w:space="0" w:color="auto" w:frame="1"/>
           </w:rPr>
           <w:t xml:space="preserve">How to handle </w:t>
@@ -995,7 +2022,6 @@
             <w:rFonts w:ascii="Segoe UI" w:hAnsi="Segoe UI" w:cs="Segoe UI"/>
             <w:bCs/>
             <w:color w:val="000000" w:themeColor="text1"/>
-            <w:u w:val="none"/>
             <w:bdr w:val="none" w:sz="0" w:space="0" w:color="auto" w:frame="1"/>
           </w:rPr>
           <w:t>microservice</w:t>
@@ -1007,7 +2033,6 @@
             <w:rFonts w:ascii="Segoe UI" w:hAnsi="Segoe UI" w:cs="Segoe UI"/>
             <w:bCs/>
             <w:color w:val="000000" w:themeColor="text1"/>
-            <w:u w:val="none"/>
             <w:bdr w:val="none" w:sz="0" w:space="0" w:color="auto" w:frame="1"/>
           </w:rPr>
           <w:t xml:space="preserve"> Interaction when one of the </w:t>
@@ -1019,7 +2044,6 @@
             <w:rFonts w:ascii="Segoe UI" w:hAnsi="Segoe UI" w:cs="Segoe UI"/>
             <w:bCs/>
             <w:color w:val="000000" w:themeColor="text1"/>
-            <w:u w:val="none"/>
             <w:bdr w:val="none" w:sz="0" w:space="0" w:color="auto" w:frame="1"/>
           </w:rPr>
           <w:t>microservice</w:t>
@@ -1031,7 +2055,6 @@
             <w:rFonts w:ascii="Segoe UI" w:hAnsi="Segoe UI" w:cs="Segoe UI"/>
             <w:bCs/>
             <w:color w:val="000000" w:themeColor="text1"/>
-            <w:u w:val="none"/>
             <w:bdr w:val="none" w:sz="0" w:space="0" w:color="auto" w:frame="1"/>
           </w:rPr>
           <w:t xml:space="preserve"> is down</w:t>
@@ -1045,7 +2068,10 @@
     </w:p>
     <w:p>
       <w:pPr>
-        <w:pStyle w:val="NoSpacing"/>
+        <w:pStyle w:val="NormalWeb"/>
+        <w:shd w:val="clear" w:color="auto" w:fill="FFFFFF"/>
+        <w:spacing w:before="0" w:beforeAutospacing="0" w:after="0"/>
+        <w:textAlignment w:val="baseline"/>
         <w:rPr>
           <w:rFonts w:ascii="Segoe UI" w:hAnsi="Segoe UI" w:cs="Segoe UI"/>
           <w:color w:val="232629"/>
@@ -1106,8 +2132,9 @@
           <w:szCs w:val="23"/>
           <w:shd w:val="clear" w:color="auto" w:fill="FFFFFF"/>
         </w:rPr>
-        <w:t>2,M3 . M1 is interacting with M</w:t>
-      </w:r>
+        <w:t xml:space="preserve">2,M3 . M1 is interacting with M2 and M2 is interacting with M3. In case M2 </w:t>
+      </w:r>
+      <w:proofErr w:type="spellStart"/>
       <w:r>
         <w:rPr>
           <w:rFonts w:ascii="Segoe UI" w:hAnsi="Segoe UI" w:cs="Segoe UI"/>
@@ -1116,8 +2143,9 @@
           <w:szCs w:val="23"/>
           <w:shd w:val="clear" w:color="auto" w:fill="FFFFFF"/>
         </w:rPr>
-        <w:t>2 and M2 is interacting with M3</w:t>
-      </w:r>
+        <w:t>microservice</w:t>
+      </w:r>
+      <w:proofErr w:type="spellEnd"/>
       <w:r>
         <w:rPr>
           <w:rFonts w:ascii="Segoe UI" w:hAnsi="Segoe UI" w:cs="Segoe UI"/>
@@ -1126,7 +2154,32 @@
           <w:szCs w:val="23"/>
           <w:shd w:val="clear" w:color="auto" w:fill="FFFFFF"/>
         </w:rPr>
-        <w:t xml:space="preserve">. In case M2 </w:t>
+        <w:t xml:space="preserve"> cluster is down how should we handle this situation?</w:t>
+      </w:r>
+    </w:p>
+    <w:p>
+      <w:pPr>
+        <w:pStyle w:val="NormalWeb"/>
+        <w:shd w:val="clear" w:color="auto" w:fill="FFFFFF"/>
+        <w:spacing w:before="0" w:beforeAutospacing="0" w:after="0"/>
+        <w:textAlignment w:val="baseline"/>
+        <w:rPr>
+          <w:rFonts w:ascii="Segoe UI" w:hAnsi="Segoe UI" w:cs="Segoe UI"/>
+          <w:color w:val="232629"/>
+          <w:sz w:val="23"/>
+          <w:szCs w:val="23"/>
+        </w:rPr>
+      </w:pPr>
+      <w:bookmarkStart w:id="0" w:name="_GoBack"/>
+      <w:bookmarkEnd w:id="0"/>
+      <w:r>
+        <w:rPr>
+          <w:rFonts w:ascii="Segoe UI" w:hAnsi="Segoe UI" w:cs="Segoe UI"/>
+          <w:color w:val="232629"/>
+          <w:sz w:val="23"/>
+          <w:szCs w:val="23"/>
+        </w:rPr>
+        <w:t xml:space="preserve">When any one of the </w:t>
       </w:r>
       <w:proofErr w:type="spellStart"/>
       <w:r>
@@ -1135,7 +2188,6 @@
           <w:color w:val="232629"/>
           <w:sz w:val="23"/>
           <w:szCs w:val="23"/>
-          <w:shd w:val="clear" w:color="auto" w:fill="FFFFFF"/>
         </w:rPr>
         <w:t>microservice</w:t>
       </w:r>
@@ -1146,53 +2198,28 @@
           <w:color w:val="232629"/>
           <w:sz w:val="23"/>
           <w:szCs w:val="23"/>
-          <w:shd w:val="clear" w:color="auto" w:fill="FFFFFF"/>
-        </w:rPr>
-        <w:t xml:space="preserve"> cluster is down how should we handle this situation</w:t>
-      </w:r>
-      <w:r>
-        <w:rPr>
-          <w:rFonts w:ascii="Segoe UI" w:hAnsi="Segoe UI" w:cs="Segoe UI"/>
-          <w:color w:val="232629"/>
-          <w:sz w:val="23"/>
-          <w:szCs w:val="23"/>
-          <w:shd w:val="clear" w:color="auto" w:fill="FFFFFF"/>
-        </w:rPr>
-        <w:t>?</w:t>
-      </w:r>
-    </w:p>
-    <w:p>
-      <w:pPr>
-        <w:pStyle w:val="NoSpacing"/>
-        <w:rPr>
-          <w:rFonts w:ascii="Segoe UI" w:hAnsi="Segoe UI" w:cs="Segoe UI"/>
-          <w:color w:val="232629"/>
-          <w:sz w:val="23"/>
-          <w:szCs w:val="23"/>
-          <w:shd w:val="clear" w:color="auto" w:fill="FFFFFF"/>
-        </w:rPr>
-      </w:pPr>
-    </w:p>
-    <w:p>
-      <w:pPr>
-        <w:pStyle w:val="NoSpacing"/>
-        <w:rPr>
-          <w:rFonts w:ascii="Segoe UI" w:hAnsi="Segoe UI" w:cs="Segoe UI"/>
-          <w:color w:val="232629"/>
-          <w:sz w:val="23"/>
-          <w:szCs w:val="23"/>
-          <w:shd w:val="clear" w:color="auto" w:fill="FFFFFF"/>
-        </w:rPr>
-      </w:pPr>
-      <w:r>
-        <w:rPr>
-          <w:rFonts w:ascii="Segoe UI" w:hAnsi="Segoe UI" w:cs="Segoe UI"/>
-          <w:color w:val="232629"/>
-          <w:sz w:val="23"/>
-          <w:szCs w:val="23"/>
-          <w:shd w:val="clear" w:color="auto" w:fill="FFFFFF"/>
-        </w:rPr>
-        <w:t xml:space="preserve">When any one of the </w:t>
+        </w:rPr>
+        <w:t xml:space="preserve"> is down, Interaction between services becomes very critical as </w:t>
+      </w:r>
+      <w:r>
+        <w:rPr>
+          <w:rStyle w:val="Strong"/>
+          <w:rFonts w:ascii="inherit" w:eastAsiaTheme="majorEastAsia" w:hAnsi="inherit" w:cs="Segoe UI"/>
+          <w:color w:val="232629"/>
+          <w:sz w:val="23"/>
+          <w:szCs w:val="23"/>
+          <w:bdr w:val="none" w:sz="0" w:space="0" w:color="auto" w:frame="1"/>
+        </w:rPr>
+        <w:t>isolation of failure, resilience and fault tolerance</w:t>
+      </w:r>
+      <w:r>
+        <w:rPr>
+          <w:rFonts w:ascii="Segoe UI" w:hAnsi="Segoe UI" w:cs="Segoe UI"/>
+          <w:color w:val="232629"/>
+          <w:sz w:val="23"/>
+          <w:szCs w:val="23"/>
+        </w:rPr>
+        <w:t xml:space="preserve"> are some of key characteristics for any </w:t>
       </w:r>
       <w:proofErr w:type="spellStart"/>
       <w:r>
@@ -1201,7 +2228,6 @@
           <w:color w:val="232629"/>
           <w:sz w:val="23"/>
           <w:szCs w:val="23"/>
-          <w:shd w:val="clear" w:color="auto" w:fill="FFFFFF"/>
         </w:rPr>
         <w:t>microservice</w:t>
       </w:r>
@@ -1212,40 +2238,117 @@
           <w:color w:val="232629"/>
           <w:sz w:val="23"/>
           <w:szCs w:val="23"/>
-          <w:shd w:val="clear" w:color="auto" w:fill="FFFFFF"/>
-        </w:rPr>
-        <w:t xml:space="preserve"> is down, Interaction between services becomes very critical as </w:t>
+        </w:rPr>
+        <w:t xml:space="preserve"> based architecture.</w:t>
+      </w:r>
+    </w:p>
+    <w:p>
+      <w:pPr>
+        <w:pStyle w:val="NormalWeb"/>
+        <w:shd w:val="clear" w:color="auto" w:fill="FFFFFF"/>
+        <w:spacing w:before="0" w:beforeAutospacing="0" w:after="0"/>
+        <w:textAlignment w:val="baseline"/>
+        <w:rPr>
+          <w:rFonts w:ascii="Segoe UI" w:hAnsi="Segoe UI" w:cs="Segoe UI"/>
+          <w:color w:val="232629"/>
+          <w:sz w:val="23"/>
+          <w:szCs w:val="23"/>
+        </w:rPr>
+      </w:pPr>
+      <w:r>
+        <w:rPr>
+          <w:rFonts w:ascii="Segoe UI" w:hAnsi="Segoe UI" w:cs="Segoe UI"/>
+          <w:color w:val="232629"/>
+          <w:sz w:val="23"/>
+          <w:szCs w:val="23"/>
+        </w:rPr>
+        <w:t>Totally agreed what @</w:t>
+      </w:r>
+      <w:proofErr w:type="spellStart"/>
+      <w:r>
+        <w:rPr>
+          <w:rFonts w:ascii="Segoe UI" w:hAnsi="Segoe UI" w:cs="Segoe UI"/>
+          <w:color w:val="232629"/>
+          <w:sz w:val="23"/>
+          <w:szCs w:val="23"/>
+        </w:rPr>
+        <w:t>jayant</w:t>
+      </w:r>
+      <w:proofErr w:type="spellEnd"/>
+      <w:r>
+        <w:rPr>
+          <w:rFonts w:ascii="Segoe UI" w:hAnsi="Segoe UI" w:cs="Segoe UI"/>
+          <w:color w:val="232629"/>
+          <w:sz w:val="23"/>
+          <w:szCs w:val="23"/>
+        </w:rPr>
+        <w:t xml:space="preserve"> had answered, </w:t>
       </w:r>
       <w:r>
         <w:rPr>
           <w:rStyle w:val="Strong"/>
-          <w:rFonts w:ascii="Segoe UI" w:hAnsi="Segoe UI" w:cs="Segoe UI"/>
+          <w:rFonts w:ascii="inherit" w:eastAsiaTheme="majorEastAsia" w:hAnsi="inherit" w:cs="Segoe UI"/>
           <w:color w:val="232629"/>
           <w:sz w:val="23"/>
           <w:szCs w:val="23"/>
           <w:bdr w:val="none" w:sz="0" w:space="0" w:color="auto" w:frame="1"/>
-          <w:shd w:val="clear" w:color="auto" w:fill="FFFFFF"/>
-        </w:rPr>
-        <w:t>isolation of failure, resilience and fault tolerance</w:t>
-      </w:r>
-      <w:r>
-        <w:rPr>
-          <w:rFonts w:ascii="Segoe UI" w:hAnsi="Segoe UI" w:cs="Segoe UI"/>
-          <w:color w:val="232629"/>
-          <w:sz w:val="23"/>
-          <w:szCs w:val="23"/>
-          <w:shd w:val="clear" w:color="auto" w:fill="FFFFFF"/>
-        </w:rPr>
-        <w:t xml:space="preserve"> are some of key characteristics for any </w:t>
+        </w:rPr>
+        <w:t xml:space="preserve">in your case Implementing proper fallback mechanism makes more sense and you can implement required logic you </w:t>
       </w:r>
       <w:proofErr w:type="spellStart"/>
       <w:r>
         <w:rPr>
-          <w:rFonts w:ascii="Segoe UI" w:hAnsi="Segoe UI" w:cs="Segoe UI"/>
-          <w:color w:val="232629"/>
-          <w:sz w:val="23"/>
-          <w:szCs w:val="23"/>
-          <w:shd w:val="clear" w:color="auto" w:fill="FFFFFF"/>
+          <w:rStyle w:val="Strong"/>
+          <w:rFonts w:ascii="inherit" w:eastAsiaTheme="majorEastAsia" w:hAnsi="inherit" w:cs="Segoe UI"/>
+          <w:color w:val="232629"/>
+          <w:sz w:val="23"/>
+          <w:szCs w:val="23"/>
+          <w:bdr w:val="none" w:sz="0" w:space="0" w:color="auto" w:frame="1"/>
+        </w:rPr>
+        <w:t>wanna</w:t>
+      </w:r>
+      <w:proofErr w:type="spellEnd"/>
+      <w:r>
+        <w:rPr>
+          <w:rStyle w:val="Strong"/>
+          <w:rFonts w:ascii="inherit" w:eastAsiaTheme="majorEastAsia" w:hAnsi="inherit" w:cs="Segoe UI"/>
+          <w:color w:val="232629"/>
+          <w:sz w:val="23"/>
+          <w:szCs w:val="23"/>
+          <w:bdr w:val="none" w:sz="0" w:space="0" w:color="auto" w:frame="1"/>
+        </w:rPr>
+        <w:t xml:space="preserve"> write based on use case and dependencies between M1, M2 and M3. you can also raise events in your fallback if needed.</w:t>
+      </w:r>
+    </w:p>
+    <w:p>
+      <w:pPr>
+        <w:pStyle w:val="NormalWeb"/>
+        <w:shd w:val="clear" w:color="auto" w:fill="FFFFFF"/>
+        <w:spacing w:before="0" w:beforeAutospacing="0" w:after="0"/>
+        <w:textAlignment w:val="baseline"/>
+        <w:rPr>
+          <w:rFonts w:ascii="Segoe UI" w:hAnsi="Segoe UI" w:cs="Segoe UI"/>
+          <w:color w:val="232629"/>
+          <w:sz w:val="23"/>
+          <w:szCs w:val="23"/>
+        </w:rPr>
+      </w:pPr>
+      <w:r>
+        <w:rPr>
+          <w:rFonts w:ascii="Segoe UI" w:hAnsi="Segoe UI" w:cs="Segoe UI"/>
+          <w:color w:val="232629"/>
+          <w:sz w:val="23"/>
+          <w:szCs w:val="23"/>
+        </w:rPr>
+        <w:t xml:space="preserve">Since you are new to </w:t>
+      </w:r>
+      <w:proofErr w:type="spellStart"/>
+      <w:r>
+        <w:rPr>
+          <w:rFonts w:ascii="Segoe UI" w:hAnsi="Segoe UI" w:cs="Segoe UI"/>
+          <w:color w:val="232629"/>
+          <w:sz w:val="23"/>
+          <w:szCs w:val="23"/>
         </w:rPr>
         <w:t>microservice</w:t>
       </w:r>
@@ -1256,45 +2359,194 @@
           <w:color w:val="232629"/>
           <w:sz w:val="23"/>
           <w:szCs w:val="23"/>
-          <w:shd w:val="clear" w:color="auto" w:fill="FFFFFF"/>
-        </w:rPr>
-        <w:t xml:space="preserve"> based architecture.</w:t>
-      </w:r>
-    </w:p>
-    <w:p>
-      <w:pPr>
-        <w:pStyle w:val="NoSpacing"/>
-        <w:rPr>
-          <w:rFonts w:ascii="Segoe UI" w:hAnsi="Segoe UI" w:cs="Segoe UI"/>
-          <w:color w:val="232629"/>
-          <w:sz w:val="23"/>
-          <w:szCs w:val="23"/>
-          <w:shd w:val="clear" w:color="auto" w:fill="FFFFFF"/>
-        </w:rPr>
-      </w:pPr>
+        </w:rPr>
+        <w:t>, you need to know below </w:t>
+      </w:r>
+      <w:r>
+        <w:rPr>
+          <w:rStyle w:val="Strong"/>
+          <w:rFonts w:ascii="inherit" w:eastAsiaTheme="majorEastAsia" w:hAnsi="inherit" w:cs="Segoe UI"/>
+          <w:color w:val="232629"/>
+          <w:sz w:val="23"/>
+          <w:szCs w:val="23"/>
+          <w:bdr w:val="none" w:sz="0" w:space="0" w:color="auto" w:frame="1"/>
+        </w:rPr>
+        <w:t>common techniques and architecture patterns</w:t>
+      </w:r>
+      <w:r>
+        <w:rPr>
+          <w:rFonts w:ascii="Segoe UI" w:hAnsi="Segoe UI" w:cs="Segoe UI"/>
+          <w:color w:val="232629"/>
+          <w:sz w:val="23"/>
+          <w:szCs w:val="23"/>
+        </w:rPr>
+        <w:t xml:space="preserve"> for resilience and fault tolerance against the situation which you have raised in your question. And here you are using Spring-Boot, you can easily add Netflix-OSS in your </w:t>
+      </w:r>
+      <w:proofErr w:type="spellStart"/>
+      <w:r>
+        <w:rPr>
+          <w:rFonts w:ascii="Segoe UI" w:hAnsi="Segoe UI" w:cs="Segoe UI"/>
+          <w:color w:val="232629"/>
+          <w:sz w:val="23"/>
+          <w:szCs w:val="23"/>
+        </w:rPr>
+        <w:t>microservices</w:t>
+      </w:r>
+      <w:proofErr w:type="spellEnd"/>
+      <w:r>
+        <w:rPr>
+          <w:rFonts w:ascii="Segoe UI" w:hAnsi="Segoe UI" w:cs="Segoe UI"/>
+          <w:color w:val="232629"/>
+          <w:sz w:val="23"/>
+          <w:szCs w:val="23"/>
+        </w:rPr>
+        <w:t>.</w:t>
+      </w:r>
+    </w:p>
+    <w:p>
+      <w:pPr>
+        <w:pStyle w:val="NormalWeb"/>
+        <w:shd w:val="clear" w:color="auto" w:fill="FFFFFF"/>
+        <w:spacing w:before="0" w:beforeAutospacing="0" w:after="0"/>
+        <w:textAlignment w:val="baseline"/>
+        <w:rPr>
+          <w:rFonts w:ascii="Segoe UI" w:hAnsi="Segoe UI" w:cs="Segoe UI"/>
+          <w:color w:val="232629"/>
+          <w:sz w:val="23"/>
+          <w:szCs w:val="23"/>
+        </w:rPr>
+      </w:pPr>
+      <w:r>
+        <w:rPr>
+          <w:rFonts w:ascii="Segoe UI" w:hAnsi="Segoe UI" w:cs="Segoe UI"/>
+          <w:color w:val="232629"/>
+          <w:sz w:val="23"/>
+          <w:szCs w:val="23"/>
+        </w:rPr>
+        <w:t>Netflix has released </w:t>
+      </w:r>
+      <w:proofErr w:type="spellStart"/>
+      <w:r>
+        <w:rPr>
+          <w:rFonts w:ascii="Segoe UI" w:hAnsi="Segoe UI" w:cs="Segoe UI"/>
+          <w:color w:val="232629"/>
+          <w:sz w:val="23"/>
+          <w:szCs w:val="23"/>
+        </w:rPr>
+        <w:fldChar w:fldCharType="begin"/>
+      </w:r>
+      <w:r>
+        <w:rPr>
+          <w:rFonts w:ascii="Segoe UI" w:hAnsi="Segoe UI" w:cs="Segoe UI"/>
+          <w:color w:val="232629"/>
+          <w:sz w:val="23"/>
+          <w:szCs w:val="23"/>
+        </w:rPr>
+        <w:instrText xml:space="preserve"> HYPERLINK "https://medium.com/netflix-techblog/introducing-hystrix-for-resilience-engineering-13531c1ab362" </w:instrText>
+      </w:r>
+      <w:r>
+        <w:rPr>
+          <w:rFonts w:ascii="Segoe UI" w:hAnsi="Segoe UI" w:cs="Segoe UI"/>
+          <w:color w:val="232629"/>
+          <w:sz w:val="23"/>
+          <w:szCs w:val="23"/>
+        </w:rPr>
+        <w:fldChar w:fldCharType="separate"/>
+      </w:r>
+      <w:r>
+        <w:rPr>
+          <w:rStyle w:val="Hyperlink"/>
+          <w:rFonts w:ascii="inherit" w:hAnsi="inherit" w:cs="Segoe UI"/>
+          <w:sz w:val="23"/>
+          <w:szCs w:val="23"/>
+          <w:bdr w:val="none" w:sz="0" w:space="0" w:color="auto" w:frame="1"/>
+        </w:rPr>
+        <w:t>Hystrix</w:t>
+      </w:r>
+      <w:proofErr w:type="spellEnd"/>
+      <w:r>
+        <w:rPr>
+          <w:rFonts w:ascii="Segoe UI" w:hAnsi="Segoe UI" w:cs="Segoe UI"/>
+          <w:color w:val="232629"/>
+          <w:sz w:val="23"/>
+          <w:szCs w:val="23"/>
+        </w:rPr>
+        <w:fldChar w:fldCharType="end"/>
+      </w:r>
+      <w:r>
+        <w:rPr>
+          <w:rFonts w:ascii="Segoe UI" w:hAnsi="Segoe UI" w:cs="Segoe UI"/>
+          <w:color w:val="232629"/>
+          <w:sz w:val="23"/>
+          <w:szCs w:val="23"/>
+        </w:rPr>
+        <w:t>, a library designed to control points of access to remote systems, services and 3rd party libraries, providing greater tolerance of latency and failure.</w:t>
+      </w:r>
+    </w:p>
+    <w:p>
+      <w:pPr>
+        <w:pStyle w:val="NormalWeb"/>
+        <w:shd w:val="clear" w:color="auto" w:fill="FFFFFF"/>
+        <w:spacing w:before="0" w:beforeAutospacing="0"/>
+        <w:textAlignment w:val="baseline"/>
+        <w:rPr>
+          <w:rFonts w:ascii="Segoe UI" w:hAnsi="Segoe UI" w:cs="Segoe UI"/>
+          <w:color w:val="232629"/>
+          <w:sz w:val="23"/>
+          <w:szCs w:val="23"/>
+        </w:rPr>
+      </w:pPr>
+      <w:r>
+        <w:rPr>
+          <w:rFonts w:ascii="Segoe UI" w:hAnsi="Segoe UI" w:cs="Segoe UI"/>
+          <w:color w:val="232629"/>
+          <w:sz w:val="23"/>
+          <w:szCs w:val="23"/>
+        </w:rPr>
+        <w:t xml:space="preserve">It </w:t>
+      </w:r>
+      <w:proofErr w:type="gramStart"/>
+      <w:r>
+        <w:rPr>
+          <w:rFonts w:ascii="Segoe UI" w:hAnsi="Segoe UI" w:cs="Segoe UI"/>
+          <w:color w:val="232629"/>
+          <w:sz w:val="23"/>
+          <w:szCs w:val="23"/>
+        </w:rPr>
+        <w:t>include</w:t>
+      </w:r>
+      <w:proofErr w:type="gramEnd"/>
+      <w:r>
+        <w:rPr>
+          <w:rFonts w:ascii="Segoe UI" w:hAnsi="Segoe UI" w:cs="Segoe UI"/>
+          <w:color w:val="232629"/>
+          <w:sz w:val="23"/>
+          <w:szCs w:val="23"/>
+        </w:rPr>
+        <w:t xml:space="preserve"> below important characteristics:</w:t>
+      </w:r>
     </w:p>
     <w:p>
       <w:pPr>
         <w:numPr>
           <w:ilvl w:val="0"/>
-          <w:numId w:val="6"/>
+          <w:numId w:val="8"/>
         </w:numPr>
         <w:shd w:val="clear" w:color="auto" w:fill="FFFFFF"/>
         <w:spacing w:after="0" w:line="240" w:lineRule="auto"/>
         <w:ind w:left="450"/>
         <w:textAlignment w:val="baseline"/>
         <w:rPr>
-          <w:rFonts w:ascii="inherit" w:eastAsia="Times New Roman" w:hAnsi="inherit" w:cs="Segoe UI"/>
-          <w:color w:val="232629"/>
-          <w:sz w:val="23"/>
-          <w:szCs w:val="23"/>
-        </w:rPr>
-      </w:pPr>
-      <w:r>
-        <w:rPr>
-          <w:rFonts w:ascii="inherit" w:eastAsia="Times New Roman" w:hAnsi="inherit" w:cs="Segoe UI"/>
-          <w:b/>
-          <w:bCs/>
+          <w:rFonts w:ascii="inherit" w:hAnsi="inherit" w:cs="Segoe UI"/>
+          <w:color w:val="232629"/>
+          <w:sz w:val="23"/>
+          <w:szCs w:val="23"/>
+        </w:rPr>
+      </w:pPr>
+      <w:r>
+        <w:rPr>
+          <w:rStyle w:val="Strong"/>
+          <w:rFonts w:ascii="inherit" w:hAnsi="inherit" w:cs="Segoe UI"/>
           <w:color w:val="232629"/>
           <w:sz w:val="23"/>
           <w:szCs w:val="23"/>
@@ -1305,11 +2557,12 @@
     </w:p>
     <w:p>
       <w:pPr>
-        <w:shd w:val="clear" w:color="auto" w:fill="FFFFFF"/>
-        <w:spacing w:after="0" w:afterAutospacing="1" w:line="240" w:lineRule="auto"/>
+        <w:pStyle w:val="NormalWeb"/>
+        <w:shd w:val="clear" w:color="auto" w:fill="FFFFFF"/>
+        <w:spacing w:before="0" w:beforeAutospacing="0" w:after="0"/>
         <w:textAlignment w:val="baseline"/>
         <w:rPr>
-          <w:rFonts w:ascii="Segoe UI" w:eastAsia="Times New Roman" w:hAnsi="Segoe UI" w:cs="Segoe UI"/>
+          <w:rFonts w:ascii="Segoe UI" w:hAnsi="Segoe UI" w:cs="Segoe UI"/>
           <w:color w:val="232629"/>
           <w:sz w:val="23"/>
           <w:szCs w:val="23"/>
@@ -1318,17 +2571,18 @@
       <w:proofErr w:type="spellStart"/>
       <w:r>
         <w:rPr>
-          <w:rFonts w:ascii="Segoe UI" w:eastAsia="Times New Roman" w:hAnsi="Segoe UI" w:cs="Segoe UI"/>
-          <w:color w:val="232629"/>
-          <w:sz w:val="23"/>
-          <w:szCs w:val="23"/>
-        </w:rPr>
+          <w:rFonts w:ascii="Segoe UI" w:hAnsi="Segoe UI" w:cs="Segoe UI"/>
+          <w:color w:val="232629"/>
+          <w:sz w:val="23"/>
+          <w:szCs w:val="23"/>
+        </w:rPr>
+        <w:lastRenderedPageBreak/>
         <w:t>Hystrix</w:t>
       </w:r>
       <w:proofErr w:type="spellEnd"/>
       <w:r>
         <w:rPr>
-          <w:rFonts w:ascii="Segoe UI" w:eastAsia="Times New Roman" w:hAnsi="Segoe UI" w:cs="Segoe UI"/>
+          <w:rFonts w:ascii="Segoe UI" w:hAnsi="Segoe UI" w:cs="Segoe UI"/>
           <w:color w:val="232629"/>
           <w:sz w:val="23"/>
           <w:szCs w:val="23"/>
@@ -1338,11 +2592,10 @@
       <w:hyperlink r:id="rId6" w:history="1">
         <w:r>
           <w:rPr>
-            <w:rFonts w:ascii="inherit" w:eastAsia="Times New Roman" w:hAnsi="inherit" w:cs="Segoe UI"/>
-            <w:color w:val="0000FF"/>
+            <w:rStyle w:val="Hyperlink"/>
+            <w:rFonts w:ascii="inherit" w:hAnsi="inherit" w:cs="Segoe UI"/>
             <w:sz w:val="23"/>
             <w:szCs w:val="23"/>
-            <w:u w:val="single"/>
             <w:bdr w:val="none" w:sz="0" w:space="0" w:color="auto" w:frame="1"/>
           </w:rPr>
           <w:t>circuit breaker pattern</w:t>
@@ -1350,7 +2603,7 @@
       </w:hyperlink>
       <w:r>
         <w:rPr>
-          <w:rFonts w:ascii="Segoe UI" w:eastAsia="Times New Roman" w:hAnsi="Segoe UI" w:cs="Segoe UI"/>
+          <w:rFonts w:ascii="Segoe UI" w:hAnsi="Segoe UI" w:cs="Segoe UI"/>
           <w:color w:val="232629"/>
           <w:sz w:val="23"/>
           <w:szCs w:val="23"/>
@@ -1360,11 +2613,9 @@
       <w:proofErr w:type="spellStart"/>
       <w:r>
         <w:rPr>
-          <w:rFonts w:ascii="var(--ff-mono)" w:eastAsia="Times New Roman" w:hAnsi="var(--ff-mono)" w:cs="Courier New"/>
-          <w:b/>
-          <w:color w:val="232629"/>
-          <w:sz w:val="20"/>
-          <w:szCs w:val="20"/>
+          <w:rStyle w:val="HTMLCode"/>
+          <w:rFonts w:ascii="var(--ff-mono)" w:hAnsi="var(--ff-mono)"/>
+          <w:color w:val="232629"/>
           <w:bdr w:val="none" w:sz="0" w:space="0" w:color="auto" w:frame="1"/>
         </w:rPr>
         <w:t>circuitBreaker.requestVolumeThreshold</w:t>
@@ -1372,7 +2623,7 @@
       <w:proofErr w:type="spellEnd"/>
       <w:r>
         <w:rPr>
-          <w:rFonts w:ascii="Segoe UI" w:eastAsia="Times New Roman" w:hAnsi="Segoe UI" w:cs="Segoe UI"/>
+          <w:rFonts w:ascii="Segoe UI" w:hAnsi="Segoe UI" w:cs="Segoe UI"/>
           <w:color w:val="232629"/>
           <w:sz w:val="23"/>
           <w:szCs w:val="23"/>
@@ -1382,11 +2633,9 @@
       <w:proofErr w:type="spellStart"/>
       <w:r>
         <w:rPr>
-          <w:rFonts w:ascii="var(--ff-mono)" w:eastAsia="Times New Roman" w:hAnsi="var(--ff-mono)" w:cs="Courier New"/>
-          <w:b/>
-          <w:color w:val="232629"/>
-          <w:sz w:val="20"/>
-          <w:szCs w:val="20"/>
+          <w:rStyle w:val="HTMLCode"/>
+          <w:rFonts w:ascii="var(--ff-mono)" w:hAnsi="var(--ff-mono)"/>
+          <w:color w:val="232629"/>
           <w:bdr w:val="none" w:sz="0" w:space="0" w:color="auto" w:frame="1"/>
         </w:rPr>
         <w:t>circuitBreaker.errorThresholdPercentage</w:t>
@@ -1394,33 +2643,29 @@
       <w:proofErr w:type="spellEnd"/>
       <w:r>
         <w:rPr>
-          <w:rFonts w:ascii="Segoe UI" w:eastAsia="Times New Roman" w:hAnsi="Segoe UI" w:cs="Segoe UI"/>
+          <w:rFonts w:ascii="Segoe UI" w:hAnsi="Segoe UI" w:cs="Segoe UI"/>
           <w:color w:val="232629"/>
           <w:sz w:val="23"/>
           <w:szCs w:val="23"/>
         </w:rPr>
         <w:t> (default: &gt;50%) in a rolling window defined by </w:t>
       </w:r>
-      <w:bookmarkStart w:id="0" w:name="_GoBack"/>
       <w:proofErr w:type="spellStart"/>
       <w:proofErr w:type="gramStart"/>
       <w:r>
         <w:rPr>
-          <w:rFonts w:ascii="var(--ff-mono)" w:eastAsia="Times New Roman" w:hAnsi="var(--ff-mono)" w:cs="Courier New"/>
-          <w:b/>
-          <w:color w:val="232629"/>
-          <w:sz w:val="20"/>
-          <w:szCs w:val="20"/>
+          <w:rStyle w:val="HTMLCode"/>
+          <w:rFonts w:ascii="var(--ff-mono)" w:hAnsi="var(--ff-mono)"/>
+          <w:color w:val="232629"/>
           <w:bdr w:val="none" w:sz="0" w:space="0" w:color="auto" w:frame="1"/>
         </w:rPr>
         <w:t>metrics.rollingStats.timeInMilliseconds</w:t>
       </w:r>
-      <w:bookmarkEnd w:id="0"/>
       <w:proofErr w:type="spellEnd"/>
       <w:proofErr w:type="gramEnd"/>
       <w:r>
         <w:rPr>
-          <w:rFonts w:ascii="Segoe UI" w:eastAsia="Times New Roman" w:hAnsi="Segoe UI" w:cs="Segoe UI"/>
+          <w:rFonts w:ascii="Segoe UI" w:hAnsi="Segoe UI" w:cs="Segoe UI"/>
           <w:color w:val="232629"/>
           <w:sz w:val="23"/>
           <w:szCs w:val="23"/>
@@ -1430,19 +2675,20 @@
     </w:p>
     <w:p>
       <w:pPr>
-        <w:shd w:val="clear" w:color="auto" w:fill="FFFFFF"/>
-        <w:spacing w:after="0" w:afterAutospacing="1" w:line="240" w:lineRule="auto"/>
+        <w:pStyle w:val="NormalWeb"/>
+        <w:shd w:val="clear" w:color="auto" w:fill="FFFFFF"/>
+        <w:spacing w:before="0" w:beforeAutospacing="0" w:after="0"/>
         <w:textAlignment w:val="baseline"/>
         <w:rPr>
-          <w:rFonts w:ascii="Segoe UI" w:eastAsia="Times New Roman" w:hAnsi="Segoe UI" w:cs="Segoe UI"/>
-          <w:color w:val="232629"/>
-          <w:sz w:val="23"/>
-          <w:szCs w:val="23"/>
-        </w:rPr>
-      </w:pPr>
-      <w:r>
-        <w:rPr>
-          <w:rFonts w:ascii="Segoe UI" w:eastAsia="Times New Roman" w:hAnsi="Segoe UI" w:cs="Segoe UI"/>
+          <w:rFonts w:ascii="Segoe UI" w:hAnsi="Segoe UI" w:cs="Segoe UI"/>
+          <w:color w:val="232629"/>
+          <w:sz w:val="23"/>
+          <w:szCs w:val="23"/>
+        </w:rPr>
+      </w:pPr>
+      <w:r>
+        <w:rPr>
+          <w:rFonts w:ascii="Segoe UI" w:hAnsi="Segoe UI" w:cs="Segoe UI"/>
           <w:color w:val="232629"/>
           <w:sz w:val="23"/>
           <w:szCs w:val="23"/>
@@ -1452,11 +2698,10 @@
       <w:hyperlink r:id="rId7" w:anchor="Fallback" w:history="1">
         <w:r>
           <w:rPr>
-            <w:rFonts w:ascii="inherit" w:eastAsia="Times New Roman" w:hAnsi="inherit" w:cs="Segoe UI"/>
-            <w:color w:val="0000FF"/>
+            <w:rStyle w:val="Hyperlink"/>
+            <w:rFonts w:ascii="inherit" w:hAnsi="inherit" w:cs="Segoe UI"/>
             <w:sz w:val="23"/>
             <w:szCs w:val="23"/>
-            <w:u w:val="single"/>
             <w:bdr w:val="none" w:sz="0" w:space="0" w:color="auto" w:frame="1"/>
           </w:rPr>
           <w:t xml:space="preserve">Fallback Implementation of </w:t>
@@ -1464,11 +2709,10 @@
         <w:proofErr w:type="spellStart"/>
         <w:r>
           <w:rPr>
-            <w:rFonts w:ascii="inherit" w:eastAsia="Times New Roman" w:hAnsi="inherit" w:cs="Segoe UI"/>
-            <w:color w:val="0000FF"/>
+            <w:rStyle w:val="Hyperlink"/>
+            <w:rFonts w:ascii="inherit" w:hAnsi="inherit" w:cs="Segoe UI"/>
             <w:sz w:val="23"/>
             <w:szCs w:val="23"/>
-            <w:u w:val="single"/>
             <w:bdr w:val="none" w:sz="0" w:space="0" w:color="auto" w:frame="1"/>
           </w:rPr>
           <w:t>Hystrix</w:t>
@@ -1478,18 +2722,6 @@
     </w:p>
     <w:p>
       <w:pPr>
-        <w:pStyle w:val="NoSpacing"/>
-        <w:rPr>
-          <w:rFonts w:ascii="Segoe UI" w:hAnsi="Segoe UI" w:cs="Segoe UI"/>
-          <w:color w:val="232629"/>
-          <w:sz w:val="23"/>
-          <w:szCs w:val="23"/>
-          <w:shd w:val="clear" w:color="auto" w:fill="FFFFFF"/>
-        </w:rPr>
-      </w:pPr>
-    </w:p>
-    <w:p>
-      <w:pPr>
         <w:pStyle w:val="NormalWeb"/>
         <w:shd w:val="clear" w:color="auto" w:fill="FFFFFF"/>
         <w:spacing w:before="0" w:beforeAutospacing="0"/>
@@ -1531,16 +2763,7 @@
           <w:sz w:val="23"/>
           <w:szCs w:val="23"/>
         </w:rPr>
-        <w:t>C</w:t>
-      </w:r>
-      <w:r>
-        <w:rPr>
-          <w:rFonts w:ascii="Segoe UI" w:hAnsi="Segoe UI" w:cs="Segoe UI"/>
-          <w:color w:val="232629"/>
-          <w:sz w:val="23"/>
-          <w:szCs w:val="23"/>
-        </w:rPr>
-        <w:t>ase 1: all are independent services, trivial case, no need to do anything, call all the services in blocking or non-blocking way, calling service 2 will in both case result in timeout</w:t>
+        <w:t>Case 1: all are independent services, trivial case, no need to do anything, call all the services in blocking or non-blocking way, calling service 2 will in both case result in timeout</w:t>
       </w:r>
     </w:p>
     <w:p>
@@ -1563,16 +2786,7 @@
           <w:sz w:val="23"/>
           <w:szCs w:val="23"/>
         </w:rPr>
-        <w:t>C</w:t>
-      </w:r>
-      <w:r>
-        <w:rPr>
-          <w:rFonts w:ascii="Segoe UI" w:hAnsi="Segoe UI" w:cs="Segoe UI"/>
-          <w:color w:val="232629"/>
-          <w:sz w:val="23"/>
-          <w:szCs w:val="23"/>
-        </w:rPr>
-        <w:t>ase 2: services are dependent M2 depends on M1 and M3 depends on M2</w:t>
+        <w:t>Case 2: services are dependent M2 depends on M1 and M3 depends on M2</w:t>
       </w:r>
     </w:p>
     <w:p>
@@ -1681,23 +2895,7 @@
         <w:t xml:space="preserve"> M1,M2,M3 in order)</w:t>
       </w:r>
     </w:p>
-    <w:p>
-      <w:pPr>
-        <w:pStyle w:val="NoSpacing"/>
-        <w:rPr>
-          <w:rFonts w:ascii="Segoe UI" w:hAnsi="Segoe UI" w:cs="Segoe UI"/>
-          <w:color w:val="232629"/>
-          <w:sz w:val="23"/>
-          <w:szCs w:val="23"/>
-          <w:shd w:val="clear" w:color="auto" w:fill="FFFFFF"/>
-        </w:rPr>
-      </w:pPr>
-    </w:p>
-    <w:p>
-      <w:pPr>
-        <w:pStyle w:val="NoSpacing"/>
-      </w:pPr>
-    </w:p>
+    <w:p/>
     <w:p/>
     <w:sectPr>
       <w:pgSz w:w="12240" w:h="15840"/>
@@ -2010,6 +3208,155 @@
     </w:lvl>
   </w:abstractNum>
   <w:abstractNum w:abstractNumId="2" w15:restartNumberingAfterBreak="0">
+    <w:nsid w:val="56485140"/>
+    <w:multiLevelType w:val="multilevel"/>
+    <w:tmpl w:val="A53091F2"/>
+    <w:lvl w:ilvl="0">
+      <w:start w:val="1"/>
+      <w:numFmt w:val="bullet"/>
+      <w:lvlText w:val=""/>
+      <w:lvlJc w:val="left"/>
+      <w:pPr>
+        <w:tabs>
+          <w:tab w:val="num" w:pos="720"/>
+        </w:tabs>
+        <w:ind w:left="720" w:hanging="360"/>
+      </w:pPr>
+      <w:rPr>
+        <w:rFonts w:ascii="Symbol" w:hAnsi="Symbol" w:hint="default"/>
+        <w:sz w:val="20"/>
+      </w:rPr>
+    </w:lvl>
+    <w:lvl w:ilvl="1" w:tentative="1">
+      <w:start w:val="1"/>
+      <w:numFmt w:val="bullet"/>
+      <w:lvlText w:val=""/>
+      <w:lvlJc w:val="left"/>
+      <w:pPr>
+        <w:tabs>
+          <w:tab w:val="num" w:pos="1440"/>
+        </w:tabs>
+        <w:ind w:left="1440" w:hanging="360"/>
+      </w:pPr>
+      <w:rPr>
+        <w:rFonts w:ascii="Symbol" w:hAnsi="Symbol" w:hint="default"/>
+        <w:sz w:val="20"/>
+      </w:rPr>
+    </w:lvl>
+    <w:lvl w:ilvl="2" w:tentative="1">
+      <w:start w:val="1"/>
+      <w:numFmt w:val="bullet"/>
+      <w:lvlText w:val=""/>
+      <w:lvlJc w:val="left"/>
+      <w:pPr>
+        <w:tabs>
+          <w:tab w:val="num" w:pos="2160"/>
+        </w:tabs>
+        <w:ind w:left="2160" w:hanging="360"/>
+      </w:pPr>
+      <w:rPr>
+        <w:rFonts w:ascii="Symbol" w:hAnsi="Symbol" w:hint="default"/>
+        <w:sz w:val="20"/>
+      </w:rPr>
+    </w:lvl>
+    <w:lvl w:ilvl="3" w:tentative="1">
+      <w:start w:val="1"/>
+      <w:numFmt w:val="bullet"/>
+      <w:lvlText w:val=""/>
+      <w:lvlJc w:val="left"/>
+      <w:pPr>
+        <w:tabs>
+          <w:tab w:val="num" w:pos="2880"/>
+        </w:tabs>
+        <w:ind w:left="2880" w:hanging="360"/>
+      </w:pPr>
+      <w:rPr>
+        <w:rFonts w:ascii="Symbol" w:hAnsi="Symbol" w:hint="default"/>
+        <w:sz w:val="20"/>
+      </w:rPr>
+    </w:lvl>
+    <w:lvl w:ilvl="4" w:tentative="1">
+      <w:start w:val="1"/>
+      <w:numFmt w:val="bullet"/>
+      <w:lvlText w:val=""/>
+      <w:lvlJc w:val="left"/>
+      <w:pPr>
+        <w:tabs>
+          <w:tab w:val="num" w:pos="3600"/>
+        </w:tabs>
+        <w:ind w:left="3600" w:hanging="360"/>
+      </w:pPr>
+      <w:rPr>
+        <w:rFonts w:ascii="Symbol" w:hAnsi="Symbol" w:hint="default"/>
+        <w:sz w:val="20"/>
+      </w:rPr>
+    </w:lvl>
+    <w:lvl w:ilvl="5" w:tentative="1">
+      <w:start w:val="1"/>
+      <w:numFmt w:val="bullet"/>
+      <w:lvlText w:val=""/>
+      <w:lvlJc w:val="left"/>
+      <w:pPr>
+        <w:tabs>
+          <w:tab w:val="num" w:pos="4320"/>
+        </w:tabs>
+        <w:ind w:left="4320" w:hanging="360"/>
+      </w:pPr>
+      <w:rPr>
+        <w:rFonts w:ascii="Symbol" w:hAnsi="Symbol" w:hint="default"/>
+        <w:sz w:val="20"/>
+      </w:rPr>
+    </w:lvl>
+    <w:lvl w:ilvl="6" w:tentative="1">
+      <w:start w:val="1"/>
+      <w:numFmt w:val="bullet"/>
+      <w:lvlText w:val=""/>
+      <w:lvlJc w:val="left"/>
+      <w:pPr>
+        <w:tabs>
+          <w:tab w:val="num" w:pos="5040"/>
+        </w:tabs>
+        <w:ind w:left="5040" w:hanging="360"/>
+      </w:pPr>
+      <w:rPr>
+        <w:rFonts w:ascii="Symbol" w:hAnsi="Symbol" w:hint="default"/>
+        <w:sz w:val="20"/>
+      </w:rPr>
+    </w:lvl>
+    <w:lvl w:ilvl="7" w:tentative="1">
+      <w:start w:val="1"/>
+      <w:numFmt w:val="bullet"/>
+      <w:lvlText w:val=""/>
+      <w:lvlJc w:val="left"/>
+      <w:pPr>
+        <w:tabs>
+          <w:tab w:val="num" w:pos="5760"/>
+        </w:tabs>
+        <w:ind w:left="5760" w:hanging="360"/>
+      </w:pPr>
+      <w:rPr>
+        <w:rFonts w:ascii="Symbol" w:hAnsi="Symbol" w:hint="default"/>
+        <w:sz w:val="20"/>
+      </w:rPr>
+    </w:lvl>
+    <w:lvl w:ilvl="8" w:tentative="1">
+      <w:start w:val="1"/>
+      <w:numFmt w:val="bullet"/>
+      <w:lvlText w:val=""/>
+      <w:lvlJc w:val="left"/>
+      <w:pPr>
+        <w:tabs>
+          <w:tab w:val="num" w:pos="6480"/>
+        </w:tabs>
+        <w:ind w:left="6480" w:hanging="360"/>
+      </w:pPr>
+      <w:rPr>
+        <w:rFonts w:ascii="Symbol" w:hAnsi="Symbol" w:hint="default"/>
+        <w:sz w:val="20"/>
+      </w:rPr>
+    </w:lvl>
+  </w:abstractNum>
+  <w:abstractNum w:abstractNumId="3" w15:restartNumberingAfterBreak="0">
     <w:nsid w:val="568B673B"/>
     <w:multiLevelType w:val="multilevel"/>
     <w:tmpl w:val="1FB02B74"/>
@@ -2158,7 +3505,7 @@
       </w:rPr>
     </w:lvl>
   </w:abstractNum>
-  <w:abstractNum w:abstractNumId="3" w15:restartNumberingAfterBreak="0">
+  <w:abstractNum w:abstractNumId="4" w15:restartNumberingAfterBreak="0">
     <w:nsid w:val="5D827F2D"/>
     <w:multiLevelType w:val="multilevel"/>
     <w:tmpl w:val="80583960"/>
@@ -2307,7 +3654,7 @@
       </w:rPr>
     </w:lvl>
   </w:abstractNum>
-  <w:abstractNum w:abstractNumId="4" w15:restartNumberingAfterBreak="0">
+  <w:abstractNum w:abstractNumId="5" w15:restartNumberingAfterBreak="0">
     <w:nsid w:val="62B458EA"/>
     <w:multiLevelType w:val="multilevel"/>
     <w:tmpl w:val="8606281C"/>
@@ -2456,7 +3803,156 @@
       </w:rPr>
     </w:lvl>
   </w:abstractNum>
-  <w:abstractNum w:abstractNumId="5" w15:restartNumberingAfterBreak="0">
+  <w:abstractNum w:abstractNumId="6" w15:restartNumberingAfterBreak="0">
+    <w:nsid w:val="6A796F92"/>
+    <w:multiLevelType w:val="multilevel"/>
+    <w:tmpl w:val="125A4DB6"/>
+    <w:lvl w:ilvl="0">
+      <w:start w:val="1"/>
+      <w:numFmt w:val="bullet"/>
+      <w:lvlText w:val=""/>
+      <w:lvlJc w:val="left"/>
+      <w:pPr>
+        <w:tabs>
+          <w:tab w:val="num" w:pos="720"/>
+        </w:tabs>
+        <w:ind w:left="720" w:hanging="360"/>
+      </w:pPr>
+      <w:rPr>
+        <w:rFonts w:ascii="Symbol" w:hAnsi="Symbol" w:hint="default"/>
+        <w:sz w:val="20"/>
+      </w:rPr>
+    </w:lvl>
+    <w:lvl w:ilvl="1" w:tentative="1">
+      <w:start w:val="1"/>
+      <w:numFmt w:val="bullet"/>
+      <w:lvlText w:val=""/>
+      <w:lvlJc w:val="left"/>
+      <w:pPr>
+        <w:tabs>
+          <w:tab w:val="num" w:pos="1440"/>
+        </w:tabs>
+        <w:ind w:left="1440" w:hanging="360"/>
+      </w:pPr>
+      <w:rPr>
+        <w:rFonts w:ascii="Symbol" w:hAnsi="Symbol" w:hint="default"/>
+        <w:sz w:val="20"/>
+      </w:rPr>
+    </w:lvl>
+    <w:lvl w:ilvl="2" w:tentative="1">
+      <w:start w:val="1"/>
+      <w:numFmt w:val="bullet"/>
+      <w:lvlText w:val=""/>
+      <w:lvlJc w:val="left"/>
+      <w:pPr>
+        <w:tabs>
+          <w:tab w:val="num" w:pos="2160"/>
+        </w:tabs>
+        <w:ind w:left="2160" w:hanging="360"/>
+      </w:pPr>
+      <w:rPr>
+        <w:rFonts w:ascii="Symbol" w:hAnsi="Symbol" w:hint="default"/>
+        <w:sz w:val="20"/>
+      </w:rPr>
+    </w:lvl>
+    <w:lvl w:ilvl="3" w:tentative="1">
+      <w:start w:val="1"/>
+      <w:numFmt w:val="bullet"/>
+      <w:lvlText w:val=""/>
+      <w:lvlJc w:val="left"/>
+      <w:pPr>
+        <w:tabs>
+          <w:tab w:val="num" w:pos="2880"/>
+        </w:tabs>
+        <w:ind w:left="2880" w:hanging="360"/>
+      </w:pPr>
+      <w:rPr>
+        <w:rFonts w:ascii="Symbol" w:hAnsi="Symbol" w:hint="default"/>
+        <w:sz w:val="20"/>
+      </w:rPr>
+    </w:lvl>
+    <w:lvl w:ilvl="4" w:tentative="1">
+      <w:start w:val="1"/>
+      <w:numFmt w:val="bullet"/>
+      <w:lvlText w:val=""/>
+      <w:lvlJc w:val="left"/>
+      <w:pPr>
+        <w:tabs>
+          <w:tab w:val="num" w:pos="3600"/>
+        </w:tabs>
+        <w:ind w:left="3600" w:hanging="360"/>
+      </w:pPr>
+      <w:rPr>
+        <w:rFonts w:ascii="Symbol" w:hAnsi="Symbol" w:hint="default"/>
+        <w:sz w:val="20"/>
+      </w:rPr>
+    </w:lvl>
+    <w:lvl w:ilvl="5" w:tentative="1">
+      <w:start w:val="1"/>
+      <w:numFmt w:val="bullet"/>
+      <w:lvlText w:val=""/>
+      <w:lvlJc w:val="left"/>
+      <w:pPr>
+        <w:tabs>
+          <w:tab w:val="num" w:pos="4320"/>
+        </w:tabs>
+        <w:ind w:left="4320" w:hanging="360"/>
+      </w:pPr>
+      <w:rPr>
+        <w:rFonts w:ascii="Symbol" w:hAnsi="Symbol" w:hint="default"/>
+        <w:sz w:val="20"/>
+      </w:rPr>
+    </w:lvl>
+    <w:lvl w:ilvl="6" w:tentative="1">
+      <w:start w:val="1"/>
+      <w:numFmt w:val="bullet"/>
+      <w:lvlText w:val=""/>
+      <w:lvlJc w:val="left"/>
+      <w:pPr>
+        <w:tabs>
+          <w:tab w:val="num" w:pos="5040"/>
+        </w:tabs>
+        <w:ind w:left="5040" w:hanging="360"/>
+      </w:pPr>
+      <w:rPr>
+        <w:rFonts w:ascii="Symbol" w:hAnsi="Symbol" w:hint="default"/>
+        <w:sz w:val="20"/>
+      </w:rPr>
+    </w:lvl>
+    <w:lvl w:ilvl="7" w:tentative="1">
+      <w:start w:val="1"/>
+      <w:numFmt w:val="bullet"/>
+      <w:lvlText w:val=""/>
+      <w:lvlJc w:val="left"/>
+      <w:pPr>
+        <w:tabs>
+          <w:tab w:val="num" w:pos="5760"/>
+        </w:tabs>
+        <w:ind w:left="5760" w:hanging="360"/>
+      </w:pPr>
+      <w:rPr>
+        <w:rFonts w:ascii="Symbol" w:hAnsi="Symbol" w:hint="default"/>
+        <w:sz w:val="20"/>
+      </w:rPr>
+    </w:lvl>
+    <w:lvl w:ilvl="8" w:tentative="1">
+      <w:start w:val="1"/>
+      <w:numFmt w:val="bullet"/>
+      <w:lvlText w:val=""/>
+      <w:lvlJc w:val="left"/>
+      <w:pPr>
+        <w:tabs>
+          <w:tab w:val="num" w:pos="6480"/>
+        </w:tabs>
+        <w:ind w:left="6480" w:hanging="360"/>
+      </w:pPr>
+      <w:rPr>
+        <w:rFonts w:ascii="Symbol" w:hAnsi="Symbol" w:hint="default"/>
+        <w:sz w:val="20"/>
+      </w:rPr>
+    </w:lvl>
+  </w:abstractNum>
+  <w:abstractNum w:abstractNumId="7" w15:restartNumberingAfterBreak="0">
     <w:nsid w:val="78AC2354"/>
     <w:multiLevelType w:val="multilevel"/>
     <w:tmpl w:val="25BC0FB4"/>
@@ -2606,22 +4102,28 @@
     </w:lvl>
   </w:abstractNum>
   <w:num w:numId="1">
+    <w:abstractNumId w:val="7"/>
+  </w:num>
+  <w:num w:numId="2">
     <w:abstractNumId w:val="5"/>
   </w:num>
-  <w:num w:numId="2">
+  <w:num w:numId="3">
     <w:abstractNumId w:val="4"/>
   </w:num>
-  <w:num w:numId="3">
+  <w:num w:numId="4">
     <w:abstractNumId w:val="3"/>
-  </w:num>
-  <w:num w:numId="4">
-    <w:abstractNumId w:val="2"/>
   </w:num>
   <w:num w:numId="5">
     <w:abstractNumId w:val="0"/>
   </w:num>
   <w:num w:numId="6">
     <w:abstractNumId w:val="1"/>
+  </w:num>
+  <w:num w:numId="7">
+    <w:abstractNumId w:val="2"/>
+  </w:num>
+  <w:num w:numId="8">
+    <w:abstractNumId w:val="6"/>
   </w:num>
 </w:numbering>
 </file>

</xml_diff>